<commit_message>
update the diagram and db document
</commit_message>
<xml_diff>
--- a/documents/SDWIIGP_document.docx
+++ b/documents/SDWIIGP_document.docx
@@ -4,587 +4,1628 @@
   <w:body>
     <w:p>
       <w:pPr>
-        <w:pStyle w:val="a3"/>
-        <w:widowControl w:val="0"/>
+        <w:pStyle w:val="Title"/>
+      </w:pPr>
+      <w:r>
+        <w:rPr>
+          <w:rFonts w:hint="eastAsia"/>
+        </w:rPr>
+        <w:t>The</w:t>
+      </w:r>
+      <w:r>
+        <w:t xml:space="preserve"> </w:t>
+      </w:r>
+      <w:r>
+        <w:rPr>
+          <w:rFonts w:hint="eastAsia"/>
+        </w:rPr>
+        <w:t>GMS</w:t>
+      </w:r>
+      <w:r>
+        <w:t xml:space="preserve"> </w:t>
+      </w:r>
+      <w:r>
+        <w:rPr>
+          <w:rFonts w:hint="eastAsia"/>
+        </w:rPr>
+        <w:t>System</w:t>
+      </w:r>
+      <w:r>
+        <w:t xml:space="preserve"> </w:t>
+      </w:r>
+      <w:r>
+        <w:rPr>
+          <w:rFonts w:hint="eastAsia"/>
+        </w:rPr>
+        <w:t>Database</w:t>
+      </w:r>
+      <w:r>
+        <w:t xml:space="preserve"> </w:t>
+      </w:r>
+      <w:r>
+        <w:rPr>
+          <w:rFonts w:hint="eastAsia"/>
+        </w:rPr>
+        <w:t>Documentation</w:t>
+      </w:r>
+    </w:p>
+    <w:p>
+      <w:pPr>
+        <w:pStyle w:val="Subtitle"/>
+      </w:pPr>
+      <w:r>
+        <w:rPr>
+          <w:rFonts w:hint="eastAsia"/>
+        </w:rPr>
+        <w:t>Group</w:t>
+      </w:r>
+      <w:r>
+        <w:t xml:space="preserve"> </w:t>
+      </w:r>
+      <w:r>
+        <w:rPr>
+          <w:rFonts w:hint="eastAsia"/>
+        </w:rPr>
+        <w:t>5</w:t>
+      </w:r>
+      <w:r>
+        <w:t xml:space="preserve"> </w:t>
+      </w:r>
+      <w:r>
+        <w:rPr>
+          <w:rFonts w:hint="eastAsia"/>
+        </w:rPr>
+        <w:t>|</w:t>
+      </w:r>
+      <w:r>
+        <w:t xml:space="preserve"> </w:t>
+      </w:r>
+      <w:r>
+        <w:rPr>
+          <w:rFonts w:hint="eastAsia"/>
+        </w:rPr>
+        <w:t>Zhenghao</w:t>
+      </w:r>
+      <w:r>
+        <w:t xml:space="preserve"> </w:t>
+      </w:r>
+      <w:r>
+        <w:rPr>
+          <w:rFonts w:hint="eastAsia"/>
+        </w:rPr>
+        <w:t>Wu</w:t>
+      </w:r>
+      <w:r>
+        <w:t xml:space="preserve"> </w:t>
+      </w:r>
+      <w:r>
+        <w:rPr>
+          <w:rFonts w:hint="eastAsia"/>
+        </w:rPr>
+        <w:t>(</w:t>
+      </w:r>
+      <w:r>
+        <w:t>1630003054</w:t>
+      </w:r>
+      <w:r>
+        <w:t>)</w:t>
+      </w:r>
+      <w:r>
+        <w:t xml:space="preserve"> </w:t>
+      </w:r>
+      <w:r>
+        <w:rPr>
+          <w:rFonts w:hint="eastAsia"/>
+        </w:rPr>
+        <w:t>&amp;</w:t>
+      </w:r>
+      <w:r>
+        <w:t xml:space="preserve"> </w:t>
+      </w:r>
+      <w:r>
+        <w:rPr>
+          <w:rFonts w:hint="eastAsia"/>
+        </w:rPr>
+        <w:t>Qizhou</w:t>
+      </w:r>
+      <w:r>
+        <w:t xml:space="preserve"> </w:t>
+      </w:r>
+      <w:r>
+        <w:rPr>
+          <w:rFonts w:hint="eastAsia"/>
+        </w:rPr>
+        <w:t>Xie</w:t>
+      </w:r>
+      <w:r>
+        <w:t xml:space="preserve"> (1630003056)</w:t>
+      </w:r>
+    </w:p>
+    <w:p>
+      <w:pPr>
+        <w:pStyle w:val="Heading1"/>
+      </w:pPr>
+      <w:r>
+        <w:t>Project description</w:t>
+      </w:r>
+    </w:p>
+    <w:p>
+      <w:pPr>
+        <w:pStyle w:val="Heading2"/>
+        <w:rPr>
+          <w:szCs w:val="24"/>
+        </w:rPr>
+      </w:pPr>
+      <w:r>
+        <w:t>Purpose</w:t>
+      </w:r>
+    </w:p>
+    <w:p>
+      <w:pPr>
+        <w:rPr>
+          <w:szCs w:val="24"/>
+        </w:rPr>
+      </w:pPr>
+      <w:r>
+        <w:t xml:space="preserve">The purpose of this system is to provide an online platform for customers to make appointment with the coach and at the time they want. We think it will be a good way in saving customers’ time, and it can also help in manage the gymnasium in a more efficient way. </w:t>
+      </w:r>
+    </w:p>
+    <w:p>
+      <w:pPr>
+        <w:pStyle w:val="Heading2"/>
+        <w:rPr>
+          <w:szCs w:val="24"/>
+        </w:rPr>
+      </w:pPr>
+      <w:r>
+        <w:t>Functionalities</w:t>
+      </w:r>
+    </w:p>
+    <w:p>
+      <w:r>
+        <w:t xml:space="preserve">At the very beginning, customers need to ask staffs to help them to create an account for them. Once the account is created, a member card is created automatically, it will store the customer’s ID and remaining quotas. With the account created for them, customers are able to login to make use of the functionalities of the system. First they will need to login, it’s impossible for them to use the system before login. Second they will need to recharge quotas via AliPay or WeChat Pay, after their recharge, they can now make </w:t>
+      </w:r>
+      <w:r>
+        <w:t xml:space="preserve">an </w:t>
+      </w:r>
+      <w:r>
+        <w:t>appoin</w:t>
+      </w:r>
+      <w:r>
+        <w:t xml:space="preserve">tment with the coach they want. Before they enter the gymnasium, staffs will help them check-in and quota of that account will deduct by one. Also, when the appointment is done, customer and the appointed coach can browse their appointment history in the website. Besides creating customers account, staffs can also create account for coaches. Coach are users who can only view their appointment history, they cannot make new appointments. What’s more, staffs can confirm customers’ recharge, once the </w:t>
+      </w:r>
+      <w:r>
+        <w:t>payment is confirmed quotas will be added to the account.</w:t>
+      </w:r>
+    </w:p>
+    <w:p>
+      <w:pPr>
+        <w:pStyle w:val="Heading2"/>
+      </w:pPr>
+      <w:r>
+        <w:rPr>
+          <w:rFonts w:hint="eastAsia"/>
+        </w:rPr>
+        <w:lastRenderedPageBreak/>
+        <w:t>User</w:t>
+      </w:r>
+      <w:r>
+        <w:t xml:space="preserve"> </w:t>
+      </w:r>
+      <w:r>
+        <w:rPr>
+          <w:rFonts w:hint="eastAsia"/>
+        </w:rPr>
+        <w:t>Interface</w:t>
+      </w:r>
+    </w:p>
+    <w:p>
+      <w:pPr>
+        <w:pStyle w:val="Heading3"/>
+      </w:pPr>
+      <w:bookmarkStart w:id="0" w:name="_Toc512596763"/>
+      <w:r>
+        <w:rPr>
+          <w:rFonts w:hint="eastAsia"/>
+        </w:rPr>
+        <w:t>Login</w:t>
+      </w:r>
+      <w:r>
+        <w:t xml:space="preserve"> </w:t>
+      </w:r>
+      <w:r>
+        <w:rPr>
+          <w:rFonts w:hint="eastAsia"/>
+        </w:rPr>
+        <w:t>Page</w:t>
+      </w:r>
+      <w:bookmarkEnd w:id="0"/>
+    </w:p>
+    <w:p>
+      <w:r>
+        <w:drawing>
+          <wp:inline distT="0" distB="0" distL="0" distR="0" wp14:anchorId="1733B7E3" wp14:editId="36224C6B">
+            <wp:extent cx="6097270" cy="2968625"/>
+            <wp:effectExtent l="0" t="0" r="0" b="3175"/>
+            <wp:docPr id="4" name="Picture 4"/>
+            <wp:cNvGraphicFramePr>
+              <a:graphicFrameLocks xmlns:a="http://schemas.openxmlformats.org/drawingml/2006/main" noChangeAspect="1"/>
+            </wp:cNvGraphicFramePr>
+            <a:graphic xmlns:a="http://schemas.openxmlformats.org/drawingml/2006/main">
+              <a:graphicData uri="http://schemas.openxmlformats.org/drawingml/2006/picture">
+                <pic:pic xmlns:pic="http://schemas.openxmlformats.org/drawingml/2006/picture">
+                  <pic:nvPicPr>
+                    <pic:cNvPr id="1" name=""/>
+                    <pic:cNvPicPr/>
+                  </pic:nvPicPr>
+                  <pic:blipFill>
+                    <a:blip r:embed="rId6"/>
+                    <a:stretch>
+                      <a:fillRect/>
+                    </a:stretch>
+                  </pic:blipFill>
+                  <pic:spPr>
+                    <a:xfrm>
+                      <a:off x="0" y="0"/>
+                      <a:ext cx="6097270" cy="2968625"/>
+                    </a:xfrm>
+                    <a:prstGeom prst="rect">
+                      <a:avLst/>
+                    </a:prstGeom>
+                  </pic:spPr>
+                </pic:pic>
+              </a:graphicData>
+            </a:graphic>
+          </wp:inline>
+        </w:drawing>
+      </w:r>
+    </w:p>
+    <w:p>
+      <w:pPr>
+        <w:pStyle w:val="Heading3"/>
+      </w:pPr>
+      <w:bookmarkStart w:id="1" w:name="_Toc512596764"/>
+      <w:r>
+        <w:rPr>
+          <w:rFonts w:hint="eastAsia"/>
+        </w:rPr>
+        <w:t>Dashboard</w:t>
+      </w:r>
+      <w:bookmarkEnd w:id="1"/>
+    </w:p>
+    <w:p>
+      <w:r>
+        <w:drawing>
+          <wp:inline distT="0" distB="0" distL="0" distR="0" wp14:anchorId="5CDA6D40" wp14:editId="429E1BEC">
+            <wp:extent cx="6097270" cy="2968625"/>
+            <wp:effectExtent l="0" t="0" r="0" b="3175"/>
+            <wp:docPr id="6" name="Picture 6"/>
+            <wp:cNvGraphicFramePr>
+              <a:graphicFrameLocks xmlns:a="http://schemas.openxmlformats.org/drawingml/2006/main" noChangeAspect="1"/>
+            </wp:cNvGraphicFramePr>
+            <a:graphic xmlns:a="http://schemas.openxmlformats.org/drawingml/2006/main">
+              <a:graphicData uri="http://schemas.openxmlformats.org/drawingml/2006/picture">
+                <pic:pic xmlns:pic="http://schemas.openxmlformats.org/drawingml/2006/picture">
+                  <pic:nvPicPr>
+                    <pic:cNvPr id="1" name=""/>
+                    <pic:cNvPicPr/>
+                  </pic:nvPicPr>
+                  <pic:blipFill>
+                    <a:blip r:embed="rId7"/>
+                    <a:stretch>
+                      <a:fillRect/>
+                    </a:stretch>
+                  </pic:blipFill>
+                  <pic:spPr>
+                    <a:xfrm>
+                      <a:off x="0" y="0"/>
+                      <a:ext cx="6097270" cy="2968625"/>
+                    </a:xfrm>
+                    <a:prstGeom prst="rect">
+                      <a:avLst/>
+                    </a:prstGeom>
+                  </pic:spPr>
+                </pic:pic>
+              </a:graphicData>
+            </a:graphic>
+          </wp:inline>
+        </w:drawing>
+      </w:r>
+    </w:p>
+    <w:p>
+      <w:pPr>
+        <w:pStyle w:val="Heading3"/>
+      </w:pPr>
+      <w:bookmarkStart w:id="2" w:name="_Toc512596765"/>
+      <w:r>
+        <w:rPr>
+          <w:rFonts w:hint="eastAsia"/>
+        </w:rPr>
+        <w:lastRenderedPageBreak/>
+        <w:t>Navigation</w:t>
+      </w:r>
+      <w:r>
+        <w:t xml:space="preserve"> </w:t>
+      </w:r>
+      <w:r>
+        <w:rPr>
+          <w:rFonts w:hint="eastAsia"/>
+        </w:rPr>
+        <w:t>Bar</w:t>
+      </w:r>
+      <w:r>
+        <w:t xml:space="preserve"> </w:t>
+      </w:r>
+      <w:r>
+        <w:rPr>
+          <w:rFonts w:hint="eastAsia"/>
+        </w:rPr>
+        <w:t>&amp;</w:t>
+      </w:r>
+      <w:r>
+        <w:t xml:space="preserve"> </w:t>
+      </w:r>
+      <w:r>
+        <w:rPr>
+          <w:rFonts w:hint="eastAsia"/>
+        </w:rPr>
+        <w:t>Footer</w:t>
+      </w:r>
+      <w:bookmarkEnd w:id="2"/>
+    </w:p>
+    <w:p>
+      <w:r>
+        <w:drawing>
+          <wp:inline distT="0" distB="0" distL="0" distR="0" wp14:anchorId="46A2073F" wp14:editId="50FCE5E9">
+            <wp:extent cx="6097270" cy="2968625"/>
+            <wp:effectExtent l="0" t="0" r="0" b="3175"/>
+            <wp:docPr id="10" name="Picture 10"/>
+            <wp:cNvGraphicFramePr>
+              <a:graphicFrameLocks xmlns:a="http://schemas.openxmlformats.org/drawingml/2006/main" noChangeAspect="1"/>
+            </wp:cNvGraphicFramePr>
+            <a:graphic xmlns:a="http://schemas.openxmlformats.org/drawingml/2006/main">
+              <a:graphicData uri="http://schemas.openxmlformats.org/drawingml/2006/picture">
+                <pic:pic xmlns:pic="http://schemas.openxmlformats.org/drawingml/2006/picture">
+                  <pic:nvPicPr>
+                    <pic:cNvPr id="1" name=""/>
+                    <pic:cNvPicPr/>
+                  </pic:nvPicPr>
+                  <pic:blipFill>
+                    <a:blip r:embed="rId8"/>
+                    <a:stretch>
+                      <a:fillRect/>
+                    </a:stretch>
+                  </pic:blipFill>
+                  <pic:spPr>
+                    <a:xfrm>
+                      <a:off x="0" y="0"/>
+                      <a:ext cx="6097270" cy="2968625"/>
+                    </a:xfrm>
+                    <a:prstGeom prst="rect">
+                      <a:avLst/>
+                    </a:prstGeom>
+                  </pic:spPr>
+                </pic:pic>
+              </a:graphicData>
+            </a:graphic>
+          </wp:inline>
+        </w:drawing>
+      </w:r>
+    </w:p>
+    <w:p>
+      <w:pPr>
+        <w:pStyle w:val="Heading3"/>
+      </w:pPr>
+      <w:bookmarkStart w:id="3" w:name="_Toc512596766"/>
+      <w:r>
+        <w:rPr>
+          <w:rFonts w:hint="eastAsia"/>
+        </w:rPr>
+        <w:t>Check-in</w:t>
+      </w:r>
+      <w:bookmarkEnd w:id="3"/>
+    </w:p>
+    <w:p>
+      <w:r>
+        <w:drawing>
+          <wp:inline distT="0" distB="0" distL="0" distR="0" wp14:anchorId="110CF650" wp14:editId="3952064C">
+            <wp:extent cx="6097270" cy="2968625"/>
+            <wp:effectExtent l="0" t="0" r="0" b="3175"/>
+            <wp:docPr id="7" name="Picture 7"/>
+            <wp:cNvGraphicFramePr>
+              <a:graphicFrameLocks xmlns:a="http://schemas.openxmlformats.org/drawingml/2006/main" noChangeAspect="1"/>
+            </wp:cNvGraphicFramePr>
+            <a:graphic xmlns:a="http://schemas.openxmlformats.org/drawingml/2006/main">
+              <a:graphicData uri="http://schemas.openxmlformats.org/drawingml/2006/picture">
+                <pic:pic xmlns:pic="http://schemas.openxmlformats.org/drawingml/2006/picture">
+                  <pic:nvPicPr>
+                    <pic:cNvPr id="1" name=""/>
+                    <pic:cNvPicPr/>
+                  </pic:nvPicPr>
+                  <pic:blipFill>
+                    <a:blip r:embed="rId9"/>
+                    <a:stretch>
+                      <a:fillRect/>
+                    </a:stretch>
+                  </pic:blipFill>
+                  <pic:spPr>
+                    <a:xfrm>
+                      <a:off x="0" y="0"/>
+                      <a:ext cx="6097270" cy="2968625"/>
+                    </a:xfrm>
+                    <a:prstGeom prst="rect">
+                      <a:avLst/>
+                    </a:prstGeom>
+                  </pic:spPr>
+                </pic:pic>
+              </a:graphicData>
+            </a:graphic>
+          </wp:inline>
+        </w:drawing>
+      </w:r>
+    </w:p>
+    <w:p>
+      <w:pPr>
+        <w:pStyle w:val="Heading3"/>
+      </w:pPr>
+      <w:bookmarkStart w:id="4" w:name="_Toc512596767"/>
+      <w:r>
+        <w:rPr>
+          <w:rFonts w:hint="eastAsia"/>
+        </w:rPr>
+        <w:lastRenderedPageBreak/>
+        <w:t>Recharge</w:t>
+      </w:r>
+      <w:bookmarkEnd w:id="4"/>
+    </w:p>
+    <w:p>
+      <w:r>
+        <w:drawing>
+          <wp:inline distT="0" distB="0" distL="0" distR="0" wp14:anchorId="1AC86408" wp14:editId="14B25941">
+            <wp:extent cx="6097270" cy="2968625"/>
+            <wp:effectExtent l="0" t="0" r="0" b="3175"/>
+            <wp:docPr id="8" name="Picture 8"/>
+            <wp:cNvGraphicFramePr>
+              <a:graphicFrameLocks xmlns:a="http://schemas.openxmlformats.org/drawingml/2006/main" noChangeAspect="1"/>
+            </wp:cNvGraphicFramePr>
+            <a:graphic xmlns:a="http://schemas.openxmlformats.org/drawingml/2006/main">
+              <a:graphicData uri="http://schemas.openxmlformats.org/drawingml/2006/picture">
+                <pic:pic xmlns:pic="http://schemas.openxmlformats.org/drawingml/2006/picture">
+                  <pic:nvPicPr>
+                    <pic:cNvPr id="1" name=""/>
+                    <pic:cNvPicPr/>
+                  </pic:nvPicPr>
+                  <pic:blipFill>
+                    <a:blip r:embed="rId10"/>
+                    <a:stretch>
+                      <a:fillRect/>
+                    </a:stretch>
+                  </pic:blipFill>
+                  <pic:spPr>
+                    <a:xfrm>
+                      <a:off x="0" y="0"/>
+                      <a:ext cx="6097270" cy="2968625"/>
+                    </a:xfrm>
+                    <a:prstGeom prst="rect">
+                      <a:avLst/>
+                    </a:prstGeom>
+                  </pic:spPr>
+                </pic:pic>
+              </a:graphicData>
+            </a:graphic>
+          </wp:inline>
+        </w:drawing>
+      </w:r>
+    </w:p>
+    <w:p>
+      <w:pPr>
+        <w:pStyle w:val="Heading3"/>
+      </w:pPr>
+      <w:bookmarkStart w:id="5" w:name="_Toc512596768"/>
+      <w:r>
+        <w:rPr>
+          <w:rFonts w:hint="eastAsia"/>
+        </w:rPr>
+        <w:t>Record</w:t>
+      </w:r>
+      <w:bookmarkEnd w:id="5"/>
+    </w:p>
+    <w:p>
+      <w:r>
+        <w:drawing>
+          <wp:inline distT="0" distB="0" distL="0" distR="0" wp14:anchorId="1916DDFE" wp14:editId="1D4F28C6">
+            <wp:extent cx="6097270" cy="2968625"/>
+            <wp:effectExtent l="0" t="0" r="0" b="3175"/>
+            <wp:docPr id="9" name="Picture 9"/>
+            <wp:cNvGraphicFramePr>
+              <a:graphicFrameLocks xmlns:a="http://schemas.openxmlformats.org/drawingml/2006/main" noChangeAspect="1"/>
+            </wp:cNvGraphicFramePr>
+            <a:graphic xmlns:a="http://schemas.openxmlformats.org/drawingml/2006/main">
+              <a:graphicData uri="http://schemas.openxmlformats.org/drawingml/2006/picture">
+                <pic:pic xmlns:pic="http://schemas.openxmlformats.org/drawingml/2006/picture">
+                  <pic:nvPicPr>
+                    <pic:cNvPr id="1" name=""/>
+                    <pic:cNvPicPr/>
+                  </pic:nvPicPr>
+                  <pic:blipFill>
+                    <a:blip r:embed="rId11"/>
+                    <a:stretch>
+                      <a:fillRect/>
+                    </a:stretch>
+                  </pic:blipFill>
+                  <pic:spPr>
+                    <a:xfrm>
+                      <a:off x="0" y="0"/>
+                      <a:ext cx="6097270" cy="2968625"/>
+                    </a:xfrm>
+                    <a:prstGeom prst="rect">
+                      <a:avLst/>
+                    </a:prstGeom>
+                  </pic:spPr>
+                </pic:pic>
+              </a:graphicData>
+            </a:graphic>
+          </wp:inline>
+        </w:drawing>
+      </w:r>
+    </w:p>
+    <w:p>
+      <w:pPr>
+        <w:pStyle w:val="Heading3"/>
+      </w:pPr>
+      <w:bookmarkStart w:id="6" w:name="_Toc512596769"/>
+      <w:r>
+        <w:rPr>
+          <w:rFonts w:hint="eastAsia"/>
+        </w:rPr>
+        <w:lastRenderedPageBreak/>
+        <w:t>Make</w:t>
+      </w:r>
+      <w:r>
+        <w:t xml:space="preserve"> </w:t>
+      </w:r>
+      <w:r>
+        <w:rPr>
+          <w:rFonts w:hint="eastAsia"/>
+        </w:rPr>
+        <w:t>New</w:t>
+      </w:r>
+      <w:r>
+        <w:t xml:space="preserve"> </w:t>
+      </w:r>
+      <w:r>
+        <w:rPr>
+          <w:rFonts w:hint="eastAsia"/>
+        </w:rPr>
+        <w:t>Appointment</w:t>
+      </w:r>
+      <w:bookmarkEnd w:id="6"/>
+    </w:p>
+    <w:p>
+      <w:r>
+        <w:drawing>
+          <wp:inline distT="0" distB="0" distL="0" distR="0" wp14:anchorId="00DC030F" wp14:editId="136E02BC">
+            <wp:extent cx="6097270" cy="2968625"/>
+            <wp:effectExtent l="0" t="0" r="0" b="3175"/>
+            <wp:docPr id="11" name="Picture 11"/>
+            <wp:cNvGraphicFramePr>
+              <a:graphicFrameLocks xmlns:a="http://schemas.openxmlformats.org/drawingml/2006/main" noChangeAspect="1"/>
+            </wp:cNvGraphicFramePr>
+            <a:graphic xmlns:a="http://schemas.openxmlformats.org/drawingml/2006/main">
+              <a:graphicData uri="http://schemas.openxmlformats.org/drawingml/2006/picture">
+                <pic:pic xmlns:pic="http://schemas.openxmlformats.org/drawingml/2006/picture">
+                  <pic:nvPicPr>
+                    <pic:cNvPr id="1" name=""/>
+                    <pic:cNvPicPr/>
+                  </pic:nvPicPr>
+                  <pic:blipFill>
+                    <a:blip r:embed="rId12"/>
+                    <a:stretch>
+                      <a:fillRect/>
+                    </a:stretch>
+                  </pic:blipFill>
+                  <pic:spPr>
+                    <a:xfrm>
+                      <a:off x="0" y="0"/>
+                      <a:ext cx="6097270" cy="2968625"/>
+                    </a:xfrm>
+                    <a:prstGeom prst="rect">
+                      <a:avLst/>
+                    </a:prstGeom>
+                  </pic:spPr>
+                </pic:pic>
+              </a:graphicData>
+            </a:graphic>
+          </wp:inline>
+        </w:drawing>
+      </w:r>
+    </w:p>
+    <w:p>
+      <w:pPr>
+        <w:pStyle w:val="Heading3"/>
+      </w:pPr>
+      <w:bookmarkStart w:id="7" w:name="_Toc512596770"/>
+      <w:r>
+        <w:rPr>
+          <w:rFonts w:hint="eastAsia"/>
+        </w:rPr>
+        <w:t>Balance</w:t>
+      </w:r>
+      <w:r>
+        <w:t xml:space="preserve"> </w:t>
+      </w:r>
+      <w:r>
+        <w:rPr>
+          <w:rFonts w:hint="eastAsia"/>
+        </w:rPr>
+        <w:t>Report</w:t>
+      </w:r>
+      <w:bookmarkEnd w:id="7"/>
+    </w:p>
+    <w:p>
+      <w:r>
+        <w:drawing>
+          <wp:inline distT="0" distB="0" distL="0" distR="0" wp14:anchorId="7E6BA72F" wp14:editId="02F9A6F5">
+            <wp:extent cx="6097270" cy="2968625"/>
+            <wp:effectExtent l="0" t="0" r="0" b="3175"/>
+            <wp:docPr id="12" name="Picture 12"/>
+            <wp:cNvGraphicFramePr>
+              <a:graphicFrameLocks xmlns:a="http://schemas.openxmlformats.org/drawingml/2006/main" noChangeAspect="1"/>
+            </wp:cNvGraphicFramePr>
+            <a:graphic xmlns:a="http://schemas.openxmlformats.org/drawingml/2006/main">
+              <a:graphicData uri="http://schemas.openxmlformats.org/drawingml/2006/picture">
+                <pic:pic xmlns:pic="http://schemas.openxmlformats.org/drawingml/2006/picture">
+                  <pic:nvPicPr>
+                    <pic:cNvPr id="1" name=""/>
+                    <pic:cNvPicPr/>
+                  </pic:nvPicPr>
+                  <pic:blipFill>
+                    <a:blip r:embed="rId13"/>
+                    <a:stretch>
+                      <a:fillRect/>
+                    </a:stretch>
+                  </pic:blipFill>
+                  <pic:spPr>
+                    <a:xfrm>
+                      <a:off x="0" y="0"/>
+                      <a:ext cx="6097270" cy="2968625"/>
+                    </a:xfrm>
+                    <a:prstGeom prst="rect">
+                      <a:avLst/>
+                    </a:prstGeom>
+                  </pic:spPr>
+                </pic:pic>
+              </a:graphicData>
+            </a:graphic>
+          </wp:inline>
+        </w:drawing>
+      </w:r>
+    </w:p>
+    <w:p>
+      <w:pPr>
+        <w:pStyle w:val="Heading3"/>
+      </w:pPr>
+      <w:bookmarkStart w:id="8" w:name="_Toc512596771"/>
+      <w:r>
+        <w:rPr>
+          <w:rFonts w:hint="eastAsia"/>
+        </w:rPr>
+        <w:lastRenderedPageBreak/>
+        <w:t>Create</w:t>
+      </w:r>
+      <w:r>
+        <w:t xml:space="preserve"> </w:t>
+      </w:r>
+      <w:r>
+        <w:rPr>
+          <w:rFonts w:hint="eastAsia"/>
+        </w:rPr>
+        <w:t>Member</w:t>
+      </w:r>
+      <w:bookmarkEnd w:id="8"/>
+    </w:p>
+    <w:p>
+      <w:r>
+        <w:drawing>
+          <wp:inline distT="0" distB="0" distL="0" distR="0" wp14:anchorId="3E86BE06" wp14:editId="5234CEC9">
+            <wp:extent cx="6097270" cy="2968625"/>
+            <wp:effectExtent l="0" t="0" r="0" b="3175"/>
+            <wp:docPr id="13" name="Picture 13"/>
+            <wp:cNvGraphicFramePr>
+              <a:graphicFrameLocks xmlns:a="http://schemas.openxmlformats.org/drawingml/2006/main" noChangeAspect="1"/>
+            </wp:cNvGraphicFramePr>
+            <a:graphic xmlns:a="http://schemas.openxmlformats.org/drawingml/2006/main">
+              <a:graphicData uri="http://schemas.openxmlformats.org/drawingml/2006/picture">
+                <pic:pic xmlns:pic="http://schemas.openxmlformats.org/drawingml/2006/picture">
+                  <pic:nvPicPr>
+                    <pic:cNvPr id="1" name=""/>
+                    <pic:cNvPicPr/>
+                  </pic:nvPicPr>
+                  <pic:blipFill>
+                    <a:blip r:embed="rId14"/>
+                    <a:stretch>
+                      <a:fillRect/>
+                    </a:stretch>
+                  </pic:blipFill>
+                  <pic:spPr>
+                    <a:xfrm>
+                      <a:off x="0" y="0"/>
+                      <a:ext cx="6097270" cy="2968625"/>
+                    </a:xfrm>
+                    <a:prstGeom prst="rect">
+                      <a:avLst/>
+                    </a:prstGeom>
+                  </pic:spPr>
+                </pic:pic>
+              </a:graphicData>
+            </a:graphic>
+          </wp:inline>
+        </w:drawing>
+      </w:r>
+    </w:p>
+    <w:p>
+      <w:pPr>
+        <w:pStyle w:val="Heading3"/>
+      </w:pPr>
+      <w:bookmarkStart w:id="9" w:name="_Toc512596772"/>
+      <w:r>
+        <w:rPr>
+          <w:rFonts w:hint="eastAsia"/>
+        </w:rPr>
+        <w:t>Create</w:t>
+      </w:r>
+      <w:r>
+        <w:t xml:space="preserve"> </w:t>
+      </w:r>
+      <w:r>
+        <w:rPr>
+          <w:rFonts w:hint="eastAsia"/>
+        </w:rPr>
+        <w:t>Coach</w:t>
+      </w:r>
+      <w:bookmarkEnd w:id="9"/>
+    </w:p>
+    <w:p>
+      <w:r>
+        <w:drawing>
+          <wp:inline distT="0" distB="0" distL="0" distR="0" wp14:anchorId="4EEDE75C" wp14:editId="17D1954F">
+            <wp:extent cx="6097270" cy="2968625"/>
+            <wp:effectExtent l="0" t="0" r="0" b="3175"/>
+            <wp:docPr id="14" name="Picture 14"/>
+            <wp:cNvGraphicFramePr>
+              <a:graphicFrameLocks xmlns:a="http://schemas.openxmlformats.org/drawingml/2006/main" noChangeAspect="1"/>
+            </wp:cNvGraphicFramePr>
+            <a:graphic xmlns:a="http://schemas.openxmlformats.org/drawingml/2006/main">
+              <a:graphicData uri="http://schemas.openxmlformats.org/drawingml/2006/picture">
+                <pic:pic xmlns:pic="http://schemas.openxmlformats.org/drawingml/2006/picture">
+                  <pic:nvPicPr>
+                    <pic:cNvPr id="1" name=""/>
+                    <pic:cNvPicPr/>
+                  </pic:nvPicPr>
+                  <pic:blipFill>
+                    <a:blip r:embed="rId15"/>
+                    <a:stretch>
+                      <a:fillRect/>
+                    </a:stretch>
+                  </pic:blipFill>
+                  <pic:spPr>
+                    <a:xfrm>
+                      <a:off x="0" y="0"/>
+                      <a:ext cx="6097270" cy="2968625"/>
+                    </a:xfrm>
+                    <a:prstGeom prst="rect">
+                      <a:avLst/>
+                    </a:prstGeom>
+                  </pic:spPr>
+                </pic:pic>
+              </a:graphicData>
+            </a:graphic>
+          </wp:inline>
+        </w:drawing>
+      </w:r>
+    </w:p>
+    <w:p>
+      <w:pPr>
+        <w:pStyle w:val="Heading3"/>
+      </w:pPr>
+      <w:bookmarkStart w:id="10" w:name="_Toc512596773"/>
+      <w:r>
+        <w:rPr>
+          <w:rFonts w:hint="eastAsia"/>
+        </w:rPr>
+        <w:lastRenderedPageBreak/>
+        <w:t>User</w:t>
+      </w:r>
+      <w:r>
+        <w:t xml:space="preserve"> </w:t>
+      </w:r>
+      <w:r>
+        <w:rPr>
+          <w:rFonts w:hint="eastAsia"/>
+        </w:rPr>
+        <w:t>Info</w:t>
+      </w:r>
+      <w:bookmarkEnd w:id="10"/>
+    </w:p>
+    <w:p>
+      <w:r>
+        <w:drawing>
+          <wp:inline distT="0" distB="0" distL="0" distR="0" wp14:anchorId="5E59A5DB" wp14:editId="303C9834">
+            <wp:extent cx="6097270" cy="3037205"/>
+            <wp:effectExtent l="0" t="0" r="0" b="0"/>
+            <wp:docPr id="16" name="图片 16"/>
+            <wp:cNvGraphicFramePr>
+              <a:graphicFrameLocks xmlns:a="http://schemas.openxmlformats.org/drawingml/2006/main" noChangeAspect="1"/>
+            </wp:cNvGraphicFramePr>
+            <a:graphic xmlns:a="http://schemas.openxmlformats.org/drawingml/2006/main">
+              <a:graphicData uri="http://schemas.openxmlformats.org/drawingml/2006/picture">
+                <pic:pic xmlns:pic="http://schemas.openxmlformats.org/drawingml/2006/picture">
+                  <pic:nvPicPr>
+                    <pic:cNvPr id="1" name=""/>
+                    <pic:cNvPicPr/>
+                  </pic:nvPicPr>
+                  <pic:blipFill>
+                    <a:blip r:embed="rId16"/>
+                    <a:stretch>
+                      <a:fillRect/>
+                    </a:stretch>
+                  </pic:blipFill>
+                  <pic:spPr>
+                    <a:xfrm>
+                      <a:off x="0" y="0"/>
+                      <a:ext cx="6097270" cy="3037205"/>
+                    </a:xfrm>
+                    <a:prstGeom prst="rect">
+                      <a:avLst/>
+                    </a:prstGeom>
+                  </pic:spPr>
+                </pic:pic>
+              </a:graphicData>
+            </a:graphic>
+          </wp:inline>
+        </w:drawing>
+      </w:r>
+    </w:p>
+    <w:p/>
+    <w:p>
+      <w:pPr>
+        <w:pStyle w:val="Heading1"/>
+      </w:pPr>
+      <w:r>
+        <w:rPr>
+          <w:rFonts w:hint="eastAsia"/>
+        </w:rPr>
+        <w:t>ER</w:t>
+      </w:r>
+      <w:r>
+        <w:t xml:space="preserve"> </w:t>
+      </w:r>
+      <w:r>
+        <w:rPr>
+          <w:rFonts w:hint="eastAsia"/>
+        </w:rPr>
+        <w:t>Diagram</w:t>
+      </w:r>
+    </w:p>
+    <w:p>
+      <w:pPr>
+        <w:jc w:val="center"/>
+      </w:pPr>
+      <w:r>
+        <w:rPr>
+          <w:noProof/>
+        </w:rPr>
+        <w:drawing>
+          <wp:inline distT="0" distB="0" distL="0" distR="0" wp14:anchorId="7082020E" wp14:editId="27CF7D9E">
+            <wp:extent cx="5330442" cy="3013545"/>
+            <wp:effectExtent l="0" t="0" r="3810" b="0"/>
+            <wp:docPr id="1" name="Picture 1"/>
+            <wp:cNvGraphicFramePr>
+              <a:graphicFrameLocks xmlns:a="http://schemas.openxmlformats.org/drawingml/2006/main" noChangeAspect="1"/>
+            </wp:cNvGraphicFramePr>
+            <a:graphic xmlns:a="http://schemas.openxmlformats.org/drawingml/2006/main">
+              <a:graphicData uri="http://schemas.openxmlformats.org/drawingml/2006/picture">
+                <pic:pic xmlns:pic="http://schemas.openxmlformats.org/drawingml/2006/picture">
+                  <pic:nvPicPr>
+                    <pic:cNvPr id="0" name="Picture 2"/>
+                    <pic:cNvPicPr>
+                      <a:picLocks noChangeAspect="1" noChangeArrowheads="1"/>
+                    </pic:cNvPicPr>
+                  </pic:nvPicPr>
+                  <pic:blipFill>
+                    <a:blip r:embed="rId17" cstate="print">
+                      <a:extLst>
+                        <a:ext uri="{28A0092B-C50C-407E-A947-70E740481C1C}">
+                          <a14:useLocalDpi xmlns:a14="http://schemas.microsoft.com/office/drawing/2010/main" val="0"/>
+                        </a:ext>
+                      </a:extLst>
+                    </a:blip>
+                    <a:srcRect/>
+                    <a:stretch>
+                      <a:fillRect/>
+                    </a:stretch>
+                  </pic:blipFill>
+                  <pic:spPr bwMode="auto">
+                    <a:xfrm>
+                      <a:off x="0" y="0"/>
+                      <a:ext cx="5363123" cy="3032021"/>
+                    </a:xfrm>
+                    <a:prstGeom prst="rect">
+                      <a:avLst/>
+                    </a:prstGeom>
+                    <a:noFill/>
+                  </pic:spPr>
+                </pic:pic>
+              </a:graphicData>
+            </a:graphic>
+          </wp:inline>
+        </w:drawing>
+      </w:r>
+    </w:p>
+    <w:p/>
+    <w:p>
+      <w:pPr>
+        <w:pStyle w:val="Heading1"/>
+      </w:pPr>
+      <w:r>
+        <w:t>Assumption of our system</w:t>
+      </w:r>
+    </w:p>
+    <w:p>
+      <w:pPr>
+        <w:pStyle w:val="ListParagraph"/>
         <w:numPr>
           <w:ilvl w:val="0"/>
-          <w:numId w:val="1"/>
+          <w:numId w:val="8"/>
         </w:numPr>
-        <w:autoSpaceDE w:val="0"/>
-        <w:autoSpaceDN w:val="0"/>
-        <w:adjustRightInd w:val="0"/>
-        <w:spacing w:after="0" w:line="240" w:lineRule="auto"/>
         <w:ind w:firstLineChars="0"/>
-        <w:rPr>
-          <w:rFonts w:asciiTheme="minorEastAsia" w:hAnsiTheme="minorEastAsia" w:cstheme="minorHAnsi"/>
-          <w:sz w:val="40"/>
-          <w:szCs w:val="24"/>
-        </w:rPr>
-      </w:pPr>
-      <w:r>
-        <w:rPr>
-          <w:rFonts w:asciiTheme="minorEastAsia" w:hAnsiTheme="minorEastAsia" w:cstheme="minorHAnsi"/>
-          <w:sz w:val="40"/>
-          <w:szCs w:val="24"/>
-        </w:rPr>
-        <w:t>Project description (Purpose, functionalities, UIs)</w:t>
-      </w:r>
-    </w:p>
-    <w:p>
-      <w:pPr>
-        <w:pStyle w:val="a3"/>
-        <w:widowControl w:val="0"/>
+      </w:pPr>
+      <w:r>
+        <w:t xml:space="preserve">We allow multiple users join in the system, each of them </w:t>
+      </w:r>
+      <w:r>
+        <w:t xml:space="preserve">is </w:t>
+      </w:r>
+      <w:r>
+        <w:t xml:space="preserve">identified by </w:t>
+      </w:r>
+      <w:proofErr w:type="spellStart"/>
+      <w:r>
+        <w:t>user_id</w:t>
+      </w:r>
+      <w:proofErr w:type="spellEnd"/>
+      <w:r>
+        <w:t>.</w:t>
+      </w:r>
+    </w:p>
+    <w:p>
+      <w:pPr>
+        <w:pStyle w:val="ListParagraph"/>
         <w:numPr>
           <w:ilvl w:val="0"/>
-          <w:numId w:val="1"/>
+          <w:numId w:val="8"/>
         </w:numPr>
-        <w:autoSpaceDE w:val="0"/>
-        <w:autoSpaceDN w:val="0"/>
-        <w:adjustRightInd w:val="0"/>
-        <w:spacing w:after="0" w:line="240" w:lineRule="auto"/>
         <w:ind w:firstLineChars="0"/>
-        <w:rPr>
-          <w:rFonts w:asciiTheme="minorEastAsia" w:hAnsiTheme="minorEastAsia" w:cstheme="minorHAnsi"/>
-          <w:sz w:val="40"/>
-          <w:szCs w:val="24"/>
-        </w:rPr>
-      </w:pPr>
-      <w:r>
-        <w:rPr>
-          <w:rFonts w:asciiTheme="minorEastAsia" w:hAnsiTheme="minorEastAsia" w:cstheme="minorHAnsi"/>
-          <w:sz w:val="40"/>
-          <w:szCs w:val="24"/>
-        </w:rPr>
-        <w:t>Assumptions you made.</w:t>
-      </w:r>
-    </w:p>
-    <w:p>
-      <w:pPr>
-        <w:pStyle w:val="a3"/>
-        <w:widowControl w:val="0"/>
+      </w:pPr>
+      <w:r>
+        <w:lastRenderedPageBreak/>
+        <w:t>Each member of the system is only allowed to have one member-card, it’s also identified by user_id, accounts without member-card are not allowed to recharge, for example, coaches are not allowed to recharge</w:t>
+      </w:r>
+      <w:r>
+        <w:t>, each recharge is identified by recharge_id.</w:t>
+      </w:r>
+    </w:p>
+    <w:p>
+      <w:pPr>
+        <w:pStyle w:val="ListParagraph"/>
         <w:numPr>
           <w:ilvl w:val="0"/>
-          <w:numId w:val="1"/>
+          <w:numId w:val="8"/>
         </w:numPr>
-        <w:autoSpaceDE w:val="0"/>
-        <w:autoSpaceDN w:val="0"/>
-        <w:adjustRightInd w:val="0"/>
-        <w:spacing w:after="0" w:line="240" w:lineRule="auto"/>
         <w:ind w:firstLineChars="0"/>
-        <w:rPr>
-          <w:rFonts w:asciiTheme="minorEastAsia" w:hAnsiTheme="minorEastAsia" w:cstheme="minorHAnsi"/>
-          <w:sz w:val="40"/>
-          <w:szCs w:val="24"/>
-        </w:rPr>
-      </w:pPr>
-      <w:r>
-        <w:rPr>
-          <w:rFonts w:asciiTheme="minorEastAsia" w:hAnsiTheme="minorEastAsia" w:cstheme="minorHAnsi"/>
-          <w:sz w:val="40"/>
-          <w:szCs w:val="24"/>
-        </w:rPr>
-        <w:t>Workload of each member.</w:t>
-      </w:r>
-    </w:p>
-    <w:p>
-      <w:pPr>
-        <w:widowControl w:val="0"/>
-        <w:autoSpaceDE w:val="0"/>
-        <w:autoSpaceDN w:val="0"/>
-        <w:adjustRightInd w:val="0"/>
-        <w:spacing w:after="0" w:line="240" w:lineRule="auto"/>
-        <w:rPr>
-          <w:rFonts w:asciiTheme="minorEastAsia" w:hAnsiTheme="minorEastAsia" w:cstheme="minorHAnsi"/>
-          <w:sz w:val="40"/>
-          <w:szCs w:val="24"/>
-        </w:rPr>
-      </w:pPr>
-    </w:p>
-    <w:p>
-      <w:pPr>
-        <w:pStyle w:val="a3"/>
-        <w:widowControl w:val="0"/>
+      </w:pPr>
+      <w:r>
+        <w:t>Customers are only allowed to make appointments at the time between 9:00 to 12:00 and 14:00 to 21:00</w:t>
+      </w:r>
+      <w:r>
+        <w:t xml:space="preserve">, each appointment is identified by </w:t>
+      </w:r>
+      <w:proofErr w:type="spellStart"/>
+      <w:r>
+        <w:t>appointment_id</w:t>
+      </w:r>
+      <w:proofErr w:type="spellEnd"/>
+      <w:r>
+        <w:t>.</w:t>
+      </w:r>
+    </w:p>
+    <w:p>
+      <w:pPr>
+        <w:pStyle w:val="ListParagraph"/>
         <w:numPr>
           <w:ilvl w:val="0"/>
-          <w:numId w:val="4"/>
+          <w:numId w:val="8"/>
         </w:numPr>
-        <w:autoSpaceDE w:val="0"/>
-        <w:autoSpaceDN w:val="0"/>
-        <w:adjustRightInd w:val="0"/>
-        <w:spacing w:after="0" w:line="240" w:lineRule="auto"/>
         <w:ind w:firstLineChars="0"/>
-        <w:contextualSpacing/>
-        <w:rPr>
-          <w:rFonts w:asciiTheme="minorEastAsia" w:hAnsiTheme="minorEastAsia" w:cstheme="minorHAnsi"/>
-          <w:sz w:val="28"/>
-          <w:szCs w:val="24"/>
-        </w:rPr>
-      </w:pPr>
-      <w:r>
-        <w:rPr>
-          <w:rFonts w:asciiTheme="minorEastAsia" w:hAnsiTheme="minorEastAsia" w:cstheme="minorHAnsi"/>
-          <w:sz w:val="28"/>
-          <w:szCs w:val="24"/>
-        </w:rPr>
-        <w:t>Project description</w:t>
-      </w:r>
-    </w:p>
-    <w:p>
-      <w:pPr>
-        <w:pStyle w:val="a3"/>
-        <w:widowControl w:val="0"/>
-        <w:numPr>
-          <w:ilvl w:val="1"/>
-          <w:numId w:val="4"/>
-        </w:numPr>
-        <w:autoSpaceDE w:val="0"/>
-        <w:autoSpaceDN w:val="0"/>
-        <w:adjustRightInd w:val="0"/>
-        <w:spacing w:after="0" w:line="240" w:lineRule="auto"/>
-        <w:ind w:firstLineChars="0"/>
-        <w:contextualSpacing/>
-        <w:rPr>
-          <w:rFonts w:asciiTheme="minorEastAsia" w:hAnsiTheme="minorEastAsia" w:cstheme="minorHAnsi"/>
-          <w:sz w:val="28"/>
-          <w:szCs w:val="24"/>
-        </w:rPr>
-      </w:pPr>
-      <w:r>
-        <w:rPr>
-          <w:rFonts w:asciiTheme="minorEastAsia" w:hAnsiTheme="minorEastAsia" w:cs="Arial"/>
-          <w:sz w:val="28"/>
-          <w:szCs w:val="20"/>
-        </w:rPr>
-        <w:t>Purpose:</w:t>
-      </w:r>
-    </w:p>
-    <w:p>
-      <w:pPr>
-        <w:widowControl w:val="0"/>
-        <w:autoSpaceDE w:val="0"/>
-        <w:autoSpaceDN w:val="0"/>
-        <w:adjustRightInd w:val="0"/>
-        <w:spacing w:after="0" w:line="240" w:lineRule="auto"/>
-        <w:contextualSpacing/>
-        <w:rPr>
-          <w:rFonts w:asciiTheme="minorEastAsia" w:hAnsiTheme="minorEastAsia" w:cstheme="minorHAnsi"/>
-          <w:sz w:val="28"/>
-          <w:szCs w:val="24"/>
-        </w:rPr>
-      </w:pPr>
-      <w:r>
-        <w:rPr>
-          <w:rFonts w:asciiTheme="minorEastAsia" w:hAnsiTheme="minorEastAsia" w:cs="Arial"/>
-          <w:sz w:val="28"/>
-          <w:szCs w:val="20"/>
-        </w:rPr>
-        <w:t xml:space="preserve">The purpose of this system is to provide an online platform for customers to make appointment with the coach and at the time they want. We think it will be a good way in saving customers’ time, and it can also help in manage the gymnasium in a more efficient way. </w:t>
-      </w:r>
-    </w:p>
-    <w:p>
-      <w:pPr>
-        <w:pStyle w:val="a3"/>
-        <w:widowControl w:val="0"/>
-        <w:numPr>
-          <w:ilvl w:val="1"/>
-          <w:numId w:val="4"/>
-        </w:numPr>
-        <w:autoSpaceDE w:val="0"/>
-        <w:autoSpaceDN w:val="0"/>
-        <w:adjustRightInd w:val="0"/>
-        <w:spacing w:after="0" w:line="240" w:lineRule="auto"/>
-        <w:ind w:firstLineChars="0"/>
-        <w:contextualSpacing/>
-        <w:rPr>
-          <w:rFonts w:asciiTheme="minorEastAsia" w:hAnsiTheme="minorEastAsia" w:cstheme="minorHAnsi"/>
-          <w:sz w:val="28"/>
-          <w:szCs w:val="24"/>
-        </w:rPr>
-      </w:pPr>
-      <w:r>
-        <w:rPr>
-          <w:rFonts w:asciiTheme="minorEastAsia" w:hAnsiTheme="minorEastAsia" w:cs="Arial"/>
-          <w:sz w:val="28"/>
-          <w:szCs w:val="20"/>
-        </w:rPr>
-        <w:t>Functionalities:</w:t>
-      </w:r>
-    </w:p>
-    <w:p>
-      <w:pPr>
-        <w:widowControl w:val="0"/>
-        <w:autoSpaceDE w:val="0"/>
-        <w:autoSpaceDN w:val="0"/>
-        <w:adjustRightInd w:val="0"/>
-        <w:spacing w:after="0" w:line="240" w:lineRule="auto"/>
-        <w:ind w:left="720"/>
-        <w:contextualSpacing/>
-        <w:rPr>
-          <w:rFonts w:asciiTheme="minorEastAsia" w:hAnsiTheme="minorEastAsia" w:cstheme="minorHAnsi"/>
-          <w:sz w:val="28"/>
-          <w:szCs w:val="24"/>
-        </w:rPr>
-      </w:pPr>
-      <w:r>
-        <w:rPr>
-          <w:rFonts w:asciiTheme="minorEastAsia" w:hAnsiTheme="minorEastAsia" w:cstheme="minorHAnsi"/>
-          <w:sz w:val="28"/>
-          <w:szCs w:val="24"/>
-        </w:rPr>
-        <w:t xml:space="preserve">At the very beginning, customers need to ask staffs to help them to create an account for them. Once the account is created, a member card is created automatically, it will store the customer’s ID and remaining quotas. With the account created for them, customers are able to login to make use of the functionalities of the system. First they will need to login, it’s impossible for them to use the system before login. Second they will need to recharge quotas via AliPay or WeChat Pay, after their recharge, they can now make </w:t>
-      </w:r>
-      <w:r>
-        <w:rPr>
-          <w:rFonts w:asciiTheme="minorEastAsia" w:hAnsiTheme="minorEastAsia" w:cstheme="minorHAnsi"/>
-          <w:sz w:val="28"/>
-          <w:szCs w:val="24"/>
-        </w:rPr>
-        <w:t xml:space="preserve">an </w:t>
-      </w:r>
-      <w:r>
-        <w:rPr>
-          <w:rFonts w:asciiTheme="minorEastAsia" w:hAnsiTheme="minorEastAsia" w:cstheme="minorHAnsi"/>
-          <w:sz w:val="28"/>
-          <w:szCs w:val="24"/>
-        </w:rPr>
-        <w:t>appoin</w:t>
-      </w:r>
-      <w:r>
-        <w:rPr>
-          <w:rFonts w:asciiTheme="minorEastAsia" w:hAnsiTheme="minorEastAsia" w:cstheme="minorHAnsi"/>
-          <w:sz w:val="28"/>
-          <w:szCs w:val="24"/>
-        </w:rPr>
-        <w:t>tment with the coach they want. Before they enter the gymnasium, staffs will help them check-in and quota of that account will deduct by one. Also, when the appointment is done, customer and the appointed coach can browse their appointment history in the website.</w:t>
-      </w:r>
-      <w:r>
-        <w:rPr>
-          <w:rFonts w:asciiTheme="minorEastAsia" w:hAnsiTheme="minorEastAsia" w:cstheme="minorHAnsi"/>
-          <w:sz w:val="28"/>
-          <w:szCs w:val="24"/>
-        </w:rPr>
-        <w:t xml:space="preserve"> Besides creating customers account, staffs can also create account for coaches. Coach are users who can only view their appointment history, they cannot make new appointments. What’s more, staffs can confirm customers’ recharge, once the </w:t>
-      </w:r>
-      <w:r>
-        <w:rPr>
-          <w:rFonts w:asciiTheme="minorEastAsia" w:hAnsiTheme="minorEastAsia" w:cstheme="minorHAnsi"/>
-          <w:sz w:val="28"/>
-          <w:szCs w:val="24"/>
-        </w:rPr>
-        <w:t>payment is confirmed quotas will be added to the account.</w:t>
-      </w:r>
-    </w:p>
-    <w:p>
-      <w:pPr>
-        <w:pStyle w:val="a3"/>
-        <w:widowControl w:val="0"/>
+      </w:pPr>
+      <w:r>
+        <w:t xml:space="preserve">Customers and the coach they appoint </w:t>
+      </w:r>
+      <w:r>
+        <w:t>can only browse the history related to themselves, staffs can browse all appointment history.</w:t>
+      </w:r>
+    </w:p>
+    <w:p>
+      <w:pPr>
+        <w:pStyle w:val="ListParagraph"/>
         <w:numPr>
           <w:ilvl w:val="0"/>
-          <w:numId w:val="4"/>
+          <w:numId w:val="8"/>
         </w:numPr>
-        <w:autoSpaceDE w:val="0"/>
-        <w:autoSpaceDN w:val="0"/>
-        <w:adjustRightInd w:val="0"/>
-        <w:spacing w:after="0" w:line="240" w:lineRule="auto"/>
         <w:ind w:firstLineChars="0"/>
-        <w:contextualSpacing/>
-        <w:rPr>
-          <w:rFonts w:asciiTheme="minorEastAsia" w:hAnsiTheme="minorEastAsia" w:cstheme="minorHAnsi"/>
-          <w:sz w:val="28"/>
-          <w:szCs w:val="24"/>
-        </w:rPr>
-      </w:pPr>
-      <w:r>
-        <w:rPr>
-          <w:rFonts w:asciiTheme="minorEastAsia" w:hAnsiTheme="minorEastAsia" w:cstheme="minorHAnsi"/>
-          <w:sz w:val="28"/>
-          <w:szCs w:val="24"/>
-        </w:rPr>
-        <w:t>Assumption of our system</w:t>
-      </w:r>
-    </w:p>
-    <w:p>
-      <w:pPr>
-        <w:pStyle w:val="a3"/>
-        <w:widowControl w:val="0"/>
+      </w:pPr>
+      <w:r>
+        <w:t>All user can search for other users’ information.</w:t>
+      </w:r>
+    </w:p>
+    <w:p>
+      <w:pPr>
+        <w:pStyle w:val="ListParagraph"/>
         <w:numPr>
           <w:ilvl w:val="0"/>
-          <w:numId w:val="7"/>
+          <w:numId w:val="8"/>
         </w:numPr>
-        <w:autoSpaceDE w:val="0"/>
-        <w:autoSpaceDN w:val="0"/>
-        <w:adjustRightInd w:val="0"/>
-        <w:spacing w:after="0" w:line="240" w:lineRule="auto"/>
         <w:ind w:firstLineChars="0"/>
-        <w:contextualSpacing/>
-        <w:rPr>
-          <w:rFonts w:asciiTheme="minorEastAsia" w:hAnsiTheme="minorEastAsia" w:cstheme="minorHAnsi"/>
-          <w:sz w:val="28"/>
-          <w:szCs w:val="24"/>
-        </w:rPr>
-      </w:pPr>
-      <w:r>
-        <w:rPr>
-          <w:rFonts w:asciiTheme="minorEastAsia" w:hAnsiTheme="minorEastAsia" w:cstheme="minorHAnsi"/>
-          <w:sz w:val="28"/>
-          <w:szCs w:val="24"/>
-        </w:rPr>
-        <w:t>We allow multiple users join in the system</w:t>
-      </w:r>
-      <w:r>
-        <w:rPr>
-          <w:rFonts w:asciiTheme="minorEastAsia" w:hAnsiTheme="minorEastAsia" w:cstheme="minorHAnsi"/>
-          <w:sz w:val="28"/>
-          <w:szCs w:val="24"/>
-        </w:rPr>
-        <w:t xml:space="preserve">, each of them </w:t>
-      </w:r>
-      <w:r>
-        <w:rPr>
-          <w:rFonts w:asciiTheme="minorEastAsia" w:hAnsiTheme="minorEastAsia" w:cstheme="minorHAnsi"/>
-          <w:sz w:val="28"/>
-          <w:szCs w:val="24"/>
-        </w:rPr>
-        <w:t xml:space="preserve">is </w:t>
-      </w:r>
-      <w:bookmarkStart w:id="0" w:name="_GoBack"/>
-      <w:bookmarkEnd w:id="0"/>
-      <w:r>
-        <w:rPr>
-          <w:rFonts w:asciiTheme="minorEastAsia" w:hAnsiTheme="minorEastAsia" w:cstheme="minorHAnsi"/>
-          <w:sz w:val="28"/>
-          <w:szCs w:val="24"/>
-        </w:rPr>
-        <w:t xml:space="preserve">identified by </w:t>
-      </w:r>
-      <w:proofErr w:type="spellStart"/>
-      <w:r>
-        <w:rPr>
-          <w:rFonts w:asciiTheme="minorEastAsia" w:hAnsiTheme="minorEastAsia" w:cstheme="minorHAnsi"/>
-          <w:sz w:val="28"/>
-          <w:szCs w:val="24"/>
-        </w:rPr>
-        <w:t>user_id</w:t>
-      </w:r>
-      <w:proofErr w:type="spellEnd"/>
-      <w:r>
-        <w:rPr>
-          <w:rFonts w:asciiTheme="minorEastAsia" w:hAnsiTheme="minorEastAsia" w:cstheme="minorHAnsi"/>
-          <w:sz w:val="28"/>
-          <w:szCs w:val="24"/>
-        </w:rPr>
-        <w:t>.</w:t>
-      </w:r>
-    </w:p>
-    <w:p>
-      <w:pPr>
-        <w:pStyle w:val="a3"/>
-        <w:widowControl w:val="0"/>
+      </w:pPr>
+      <w:r>
+        <w:t>Customers’ must have remaining quotas in their account before making appointment.</w:t>
+      </w:r>
+    </w:p>
+    <w:p>
+      <w:pPr>
+        <w:pStyle w:val="Heading1"/>
+      </w:pPr>
+      <w:r>
+        <w:rPr>
+          <w:rFonts w:hint="eastAsia"/>
+        </w:rPr>
+        <w:t>Workload of each member</w:t>
+      </w:r>
+    </w:p>
+    <w:p>
+      <w:r>
+        <w:rPr>
+          <w:rFonts w:hint="eastAsia"/>
+        </w:rPr>
+        <w:t>Zhenghao</w:t>
+      </w:r>
+      <w:r>
+        <w:t xml:space="preserve"> </w:t>
+      </w:r>
+      <w:r>
+        <w:rPr>
+          <w:rFonts w:hint="eastAsia"/>
+        </w:rPr>
+        <w:t>Wu</w:t>
+      </w:r>
+      <w:r>
+        <w:t xml:space="preserve"> (50%)</w:t>
+      </w:r>
+    </w:p>
+    <w:p>
+      <w:pPr>
+        <w:pStyle w:val="ListParagraph"/>
         <w:numPr>
           <w:ilvl w:val="0"/>
-          <w:numId w:val="7"/>
+          <w:numId w:val="9"/>
         </w:numPr>
-        <w:autoSpaceDE w:val="0"/>
-        <w:autoSpaceDN w:val="0"/>
-        <w:adjustRightInd w:val="0"/>
-        <w:spacing w:after="0" w:line="240" w:lineRule="auto"/>
         <w:ind w:firstLineChars="0"/>
-        <w:contextualSpacing/>
-        <w:rPr>
-          <w:rFonts w:asciiTheme="minorEastAsia" w:hAnsiTheme="minorEastAsia" w:cstheme="minorHAnsi"/>
-          <w:sz w:val="28"/>
-          <w:szCs w:val="24"/>
-        </w:rPr>
-      </w:pPr>
-      <w:r>
-        <w:rPr>
-          <w:rFonts w:asciiTheme="minorEastAsia" w:hAnsiTheme="minorEastAsia" w:cstheme="minorHAnsi"/>
-          <w:sz w:val="28"/>
-          <w:szCs w:val="24"/>
-        </w:rPr>
-        <w:lastRenderedPageBreak/>
-        <w:t>Each member of the system is only allowed to have one member-card, it’s also identified by user_id, accounts without member-card are not allowed to recharge, for example, coaches are not allowed to recharge</w:t>
-      </w:r>
-      <w:r>
-        <w:rPr>
-          <w:rFonts w:asciiTheme="minorEastAsia" w:hAnsiTheme="minorEastAsia" w:cstheme="minorHAnsi"/>
-          <w:sz w:val="28"/>
-          <w:szCs w:val="24"/>
-        </w:rPr>
-        <w:t>, each recharge is identified by recharge_id.</w:t>
-      </w:r>
-    </w:p>
-    <w:p>
-      <w:pPr>
-        <w:pStyle w:val="a3"/>
-        <w:widowControl w:val="0"/>
+      </w:pPr>
+      <w:r>
+        <w:t>Database Design</w:t>
+      </w:r>
+    </w:p>
+    <w:p>
+      <w:pPr>
+        <w:pStyle w:val="ListParagraph"/>
         <w:numPr>
           <w:ilvl w:val="0"/>
-          <w:numId w:val="7"/>
+          <w:numId w:val="9"/>
         </w:numPr>
-        <w:autoSpaceDE w:val="0"/>
-        <w:autoSpaceDN w:val="0"/>
-        <w:adjustRightInd w:val="0"/>
-        <w:spacing w:after="0" w:line="240" w:lineRule="auto"/>
         <w:ind w:firstLineChars="0"/>
-        <w:contextualSpacing/>
-        <w:rPr>
-          <w:rFonts w:asciiTheme="minorEastAsia" w:hAnsiTheme="minorEastAsia" w:cstheme="minorHAnsi"/>
-          <w:sz w:val="28"/>
-          <w:szCs w:val="24"/>
-        </w:rPr>
-      </w:pPr>
-      <w:r>
-        <w:rPr>
-          <w:rFonts w:asciiTheme="minorEastAsia" w:hAnsiTheme="minorEastAsia" w:cstheme="minorHAnsi"/>
-          <w:sz w:val="28"/>
-          <w:szCs w:val="24"/>
-        </w:rPr>
-        <w:t>Customers are only allowed to make appointments at the time between 9:00 to 12:00 and 14:00 to 21:00</w:t>
-      </w:r>
-      <w:r>
-        <w:rPr>
-          <w:rFonts w:asciiTheme="minorEastAsia" w:hAnsiTheme="minorEastAsia" w:cstheme="minorHAnsi"/>
-          <w:sz w:val="28"/>
-          <w:szCs w:val="24"/>
-        </w:rPr>
-        <w:t xml:space="preserve">, each appointment is identified by </w:t>
-      </w:r>
-      <w:proofErr w:type="spellStart"/>
-      <w:r>
-        <w:rPr>
-          <w:rFonts w:asciiTheme="minorEastAsia" w:hAnsiTheme="minorEastAsia" w:cstheme="minorHAnsi"/>
-          <w:sz w:val="28"/>
-          <w:szCs w:val="24"/>
-        </w:rPr>
-        <w:t>appointment_id</w:t>
-      </w:r>
-      <w:proofErr w:type="spellEnd"/>
-      <w:r>
-        <w:rPr>
-          <w:rFonts w:asciiTheme="minorEastAsia" w:hAnsiTheme="minorEastAsia" w:cstheme="minorHAnsi"/>
-          <w:sz w:val="28"/>
-          <w:szCs w:val="24"/>
-        </w:rPr>
-        <w:t>.</w:t>
-      </w:r>
-    </w:p>
-    <w:p>
-      <w:pPr>
-        <w:pStyle w:val="a3"/>
-        <w:widowControl w:val="0"/>
+      </w:pPr>
+      <w:r>
+        <w:t>Create Test Data</w:t>
+      </w:r>
+    </w:p>
+    <w:p>
+      <w:pPr>
+        <w:pStyle w:val="ListParagraph"/>
         <w:numPr>
           <w:ilvl w:val="0"/>
-          <w:numId w:val="7"/>
+          <w:numId w:val="9"/>
         </w:numPr>
-        <w:autoSpaceDE w:val="0"/>
-        <w:autoSpaceDN w:val="0"/>
-        <w:adjustRightInd w:val="0"/>
-        <w:spacing w:after="0" w:line="240" w:lineRule="auto"/>
         <w:ind w:firstLineChars="0"/>
-        <w:contextualSpacing/>
-        <w:rPr>
-          <w:rFonts w:asciiTheme="minorEastAsia" w:hAnsiTheme="minorEastAsia" w:cstheme="minorHAnsi"/>
-          <w:sz w:val="28"/>
-          <w:szCs w:val="24"/>
-        </w:rPr>
-      </w:pPr>
-      <w:r>
-        <w:rPr>
-          <w:rFonts w:asciiTheme="minorEastAsia" w:hAnsiTheme="minorEastAsia" w:cstheme="minorHAnsi"/>
-          <w:sz w:val="28"/>
-          <w:szCs w:val="24"/>
-        </w:rPr>
-        <w:t xml:space="preserve">Customers and the coach they appoint </w:t>
-      </w:r>
-      <w:r>
-        <w:rPr>
-          <w:rFonts w:asciiTheme="minorEastAsia" w:hAnsiTheme="minorEastAsia" w:cstheme="minorHAnsi"/>
-          <w:sz w:val="28"/>
-          <w:szCs w:val="24"/>
-        </w:rPr>
-        <w:t>can only browse the history related to themselves, staffs can browse all appointment history.</w:t>
-      </w:r>
-    </w:p>
-    <w:p>
-      <w:pPr>
-        <w:pStyle w:val="a3"/>
-        <w:widowControl w:val="0"/>
+      </w:pPr>
+      <w:r>
+        <w:t xml:space="preserve">Database </w:t>
+      </w:r>
+      <w:r>
+        <w:t>deploy &amp; backup</w:t>
+      </w:r>
+    </w:p>
+    <w:p>
+      <w:r>
+        <w:rPr>
+          <w:rFonts w:hint="eastAsia"/>
+        </w:rPr>
+        <w:t>Qizhou</w:t>
+      </w:r>
+      <w:r>
+        <w:t xml:space="preserve"> Xie </w:t>
+      </w:r>
+      <w:r>
+        <w:rPr>
+          <w:rFonts w:hint="eastAsia"/>
+        </w:rPr>
+        <w:t>(</w:t>
+      </w:r>
+      <w:r>
+        <w:t>50%)</w:t>
+      </w:r>
+    </w:p>
+    <w:p>
+      <w:pPr>
+        <w:pStyle w:val="ListParagraph"/>
         <w:numPr>
           <w:ilvl w:val="0"/>
-          <w:numId w:val="7"/>
+          <w:numId w:val="10"/>
         </w:numPr>
-        <w:autoSpaceDE w:val="0"/>
-        <w:autoSpaceDN w:val="0"/>
-        <w:adjustRightInd w:val="0"/>
-        <w:spacing w:after="0" w:line="240" w:lineRule="auto"/>
         <w:ind w:firstLineChars="0"/>
-        <w:contextualSpacing/>
-        <w:rPr>
-          <w:rFonts w:asciiTheme="minorEastAsia" w:hAnsiTheme="minorEastAsia" w:cstheme="minorHAnsi"/>
-          <w:sz w:val="28"/>
-          <w:szCs w:val="24"/>
-        </w:rPr>
-      </w:pPr>
-      <w:r>
-        <w:rPr>
-          <w:rFonts w:asciiTheme="minorEastAsia" w:hAnsiTheme="minorEastAsia" w:cstheme="minorHAnsi"/>
-          <w:sz w:val="28"/>
-          <w:szCs w:val="24"/>
-        </w:rPr>
-        <w:t>All user can search for other users’ information.</w:t>
-      </w:r>
-    </w:p>
-    <w:p>
-      <w:pPr>
-        <w:pStyle w:val="a3"/>
-        <w:widowControl w:val="0"/>
+      </w:pPr>
+      <w:r>
+        <w:t>Database Design</w:t>
+      </w:r>
+    </w:p>
+    <w:p>
+      <w:pPr>
+        <w:pStyle w:val="ListParagraph"/>
         <w:numPr>
           <w:ilvl w:val="0"/>
-          <w:numId w:val="7"/>
+          <w:numId w:val="10"/>
         </w:numPr>
-        <w:autoSpaceDE w:val="0"/>
-        <w:autoSpaceDN w:val="0"/>
-        <w:adjustRightInd w:val="0"/>
-        <w:spacing w:after="0" w:line="240" w:lineRule="auto"/>
         <w:ind w:firstLineChars="0"/>
-        <w:contextualSpacing/>
-        <w:rPr>
-          <w:rFonts w:asciiTheme="minorEastAsia" w:hAnsiTheme="minorEastAsia" w:cstheme="minorHAnsi"/>
-          <w:sz w:val="28"/>
-          <w:szCs w:val="24"/>
-        </w:rPr>
-      </w:pPr>
-      <w:r>
-        <w:rPr>
-          <w:rFonts w:asciiTheme="minorEastAsia" w:hAnsiTheme="minorEastAsia" w:cstheme="minorHAnsi"/>
-          <w:sz w:val="28"/>
-          <w:szCs w:val="24"/>
-        </w:rPr>
-        <w:t>Customers’ must have remaining quotas in their account before making appointment.</w:t>
-      </w:r>
-    </w:p>
-    <w:p>
-      <w:pPr>
-        <w:pStyle w:val="a3"/>
-        <w:widowControl w:val="0"/>
+      </w:pPr>
+      <w:r>
+        <w:t>Draw the ER diagram</w:t>
+      </w:r>
+    </w:p>
+    <w:p>
+      <w:pPr>
+        <w:pStyle w:val="ListParagraph"/>
         <w:numPr>
           <w:ilvl w:val="0"/>
-          <w:numId w:val="7"/>
+          <w:numId w:val="10"/>
         </w:numPr>
-        <w:autoSpaceDE w:val="0"/>
-        <w:autoSpaceDN w:val="0"/>
-        <w:adjustRightInd w:val="0"/>
-        <w:spacing w:after="0" w:line="240" w:lineRule="auto"/>
         <w:ind w:firstLineChars="0"/>
-        <w:contextualSpacing/>
-        <w:rPr>
-          <w:rFonts w:asciiTheme="minorEastAsia" w:hAnsiTheme="minorEastAsia" w:cstheme="minorHAnsi"/>
-          <w:sz w:val="28"/>
-          <w:szCs w:val="24"/>
-        </w:rPr>
-      </w:pPr>
-    </w:p>
+        <w:rPr>
+          <w:rFonts w:hint="eastAsia"/>
+        </w:rPr>
+      </w:pPr>
+      <w:r>
+        <w:t>Database Connection</w:t>
+      </w:r>
+    </w:p>
+    <w:p>
+      <w:pPr>
+        <w:pStyle w:val="Heading1"/>
+      </w:pPr>
+      <w:r>
+        <w:rPr>
+          <w:rFonts w:hint="eastAsia"/>
+        </w:rPr>
+        <w:t>Functional dependencies</w:t>
+      </w:r>
+    </w:p>
+    <w:p>
+      <w:pPr>
+        <w:pStyle w:val="Heading2"/>
+      </w:pPr>
+      <w:proofErr w:type="spellStart"/>
+      <w:r>
+        <w:t>auth_user</w:t>
+      </w:r>
+      <w:proofErr w:type="spellEnd"/>
+    </w:p>
+    <w:p>
+      <w:r>
+        <w:rPr>
+          <w:u w:val="single"/>
+        </w:rPr>
+        <w:t>id</w:t>
+      </w:r>
+      <w:r>
+        <w:t xml:space="preserve"> -&gt; password, </w:t>
+      </w:r>
+      <w:proofErr w:type="spellStart"/>
+      <w:r>
+        <w:t>last_login</w:t>
+      </w:r>
+      <w:proofErr w:type="spellEnd"/>
+      <w:r>
+        <w:t xml:space="preserve">, </w:t>
+      </w:r>
+      <w:proofErr w:type="spellStart"/>
+      <w:r>
+        <w:t>is_superuser</w:t>
+      </w:r>
+      <w:proofErr w:type="spellEnd"/>
+      <w:r>
+        <w:t xml:space="preserve">, username, </w:t>
+      </w:r>
+      <w:proofErr w:type="spellStart"/>
+      <w:r>
+        <w:t>first_name</w:t>
+      </w:r>
+      <w:proofErr w:type="spellEnd"/>
+      <w:r>
+        <w:t xml:space="preserve">, </w:t>
+      </w:r>
+      <w:proofErr w:type="spellStart"/>
+      <w:r>
+        <w:t>last_name</w:t>
+      </w:r>
+      <w:proofErr w:type="spellEnd"/>
+      <w:r>
+        <w:t xml:space="preserve">, email, </w:t>
+      </w:r>
+      <w:proofErr w:type="spellStart"/>
+      <w:r>
+        <w:t>is_staff</w:t>
+      </w:r>
+      <w:proofErr w:type="spellEnd"/>
+      <w:r>
+        <w:t xml:space="preserve">, </w:t>
+      </w:r>
+      <w:proofErr w:type="spellStart"/>
+      <w:r>
+        <w:t>is_active</w:t>
+      </w:r>
+      <w:proofErr w:type="spellEnd"/>
+      <w:r>
+        <w:t xml:space="preserve">, </w:t>
+      </w:r>
+      <w:proofErr w:type="spellStart"/>
+      <w:r>
+        <w:t>date_joined</w:t>
+      </w:r>
+      <w:proofErr w:type="spellEnd"/>
+    </w:p>
+    <w:p>
+      <w:pPr>
+        <w:pStyle w:val="Heading2"/>
+      </w:pPr>
+      <w:proofErr w:type="spellStart"/>
+      <w:r>
+        <w:t>auth_group</w:t>
+      </w:r>
+      <w:proofErr w:type="spellEnd"/>
+    </w:p>
+    <w:p>
+      <w:r>
+        <w:rPr>
+          <w:u w:val="single"/>
+        </w:rPr>
+        <w:t>id</w:t>
+      </w:r>
+      <w:r>
+        <w:t xml:space="preserve"> -&gt; name</w:t>
+      </w:r>
+    </w:p>
+    <w:p>
+      <w:pPr>
+        <w:pStyle w:val="Heading2"/>
+      </w:pPr>
+      <w:proofErr w:type="spellStart"/>
+      <w:r>
+        <w:t>auth_user_groups</w:t>
+      </w:r>
+      <w:proofErr w:type="spellEnd"/>
+    </w:p>
+    <w:p>
+      <w:r>
+        <w:rPr>
+          <w:u w:val="single"/>
+        </w:rPr>
+        <w:t>id</w:t>
+      </w:r>
+      <w:r>
+        <w:t xml:space="preserve"> </w:t>
+      </w:r>
+      <w:r>
+        <w:t xml:space="preserve">-&gt; </w:t>
+      </w:r>
+      <w:proofErr w:type="spellStart"/>
+      <w:r>
+        <w:t>user_id</w:t>
+      </w:r>
+      <w:proofErr w:type="spellEnd"/>
+      <w:r>
+        <w:t xml:space="preserve">, </w:t>
+      </w:r>
+      <w:proofErr w:type="spellStart"/>
+      <w:r>
+        <w:t>group_id</w:t>
+      </w:r>
+      <w:proofErr w:type="spellEnd"/>
+    </w:p>
+    <w:p>
+      <w:pPr>
+        <w:pStyle w:val="Heading2"/>
+      </w:pPr>
+      <w:proofErr w:type="spellStart"/>
+      <w:r>
+        <w:t>dashboard_membercard</w:t>
+      </w:r>
+      <w:proofErr w:type="spellEnd"/>
+    </w:p>
+    <w:p>
+      <w:r>
+        <w:rPr>
+          <w:u w:val="single"/>
+        </w:rPr>
+        <w:t>id</w:t>
+      </w:r>
+      <w:r>
+        <w:t xml:space="preserve"> -&gt; quota, </w:t>
+      </w:r>
+      <w:proofErr w:type="spellStart"/>
+      <w:r>
+        <w:t>related_user_id</w:t>
+      </w:r>
+      <w:proofErr w:type="spellEnd"/>
+    </w:p>
+    <w:p>
+      <w:pPr>
+        <w:pStyle w:val="Heading2"/>
+      </w:pPr>
+      <w:proofErr w:type="spellStart"/>
+      <w:r>
+        <w:lastRenderedPageBreak/>
+        <w:t>operation_workoutrecord</w:t>
+      </w:r>
+      <w:proofErr w:type="spellEnd"/>
+    </w:p>
+    <w:p>
+      <w:r>
+        <w:rPr>
+          <w:u w:val="single"/>
+        </w:rPr>
+        <w:t>id</w:t>
+      </w:r>
+      <w:r>
+        <w:t xml:space="preserve"> -&gt; </w:t>
+      </w:r>
+      <w:proofErr w:type="spellStart"/>
+      <w:r>
+        <w:t>check_in_time</w:t>
+      </w:r>
+      <w:proofErr w:type="spellEnd"/>
+      <w:r>
+        <w:t xml:space="preserve">, </w:t>
+      </w:r>
+      <w:proofErr w:type="spellStart"/>
+      <w:r>
+        <w:t>related_member_card_id</w:t>
+      </w:r>
+      <w:proofErr w:type="spellEnd"/>
+    </w:p>
+    <w:p>
+      <w:pPr>
+        <w:pStyle w:val="Heading2"/>
+      </w:pPr>
+      <w:proofErr w:type="spellStart"/>
+      <w:r>
+        <w:t>operation_rechargelog</w:t>
+      </w:r>
+      <w:proofErr w:type="spellEnd"/>
+    </w:p>
+    <w:p>
+      <w:r>
+        <w:rPr>
+          <w:u w:val="single"/>
+        </w:rPr>
+        <w:t>id</w:t>
+      </w:r>
+      <w:r>
+        <w:t xml:space="preserve"> </w:t>
+      </w:r>
+      <w:r>
+        <w:rPr>
+          <w:rFonts w:hint="eastAsia"/>
+        </w:rPr>
+        <w:t>-</w:t>
+      </w:r>
+      <w:r>
+        <w:t xml:space="preserve">&gt; quota, </w:t>
+      </w:r>
+      <w:proofErr w:type="spellStart"/>
+      <w:r>
+        <w:t>recharge_time</w:t>
+      </w:r>
+      <w:proofErr w:type="spellEnd"/>
+      <w:r>
+        <w:t xml:space="preserve">, </w:t>
+      </w:r>
+      <w:proofErr w:type="spellStart"/>
+      <w:r>
+        <w:t>recharge_method</w:t>
+      </w:r>
+      <w:proofErr w:type="spellEnd"/>
+      <w:r>
+        <w:t xml:space="preserve">, </w:t>
+      </w:r>
+      <w:proofErr w:type="spellStart"/>
+      <w:r>
+        <w:t>related_member_card_id</w:t>
+      </w:r>
+      <w:proofErr w:type="spellEnd"/>
+      <w:r>
+        <w:t xml:space="preserve">, </w:t>
+      </w:r>
+      <w:proofErr w:type="spellStart"/>
+      <w:r>
+        <w:t>is_valid</w:t>
+      </w:r>
+      <w:proofErr w:type="spellEnd"/>
+    </w:p>
+    <w:p>
+      <w:pPr>
+        <w:pStyle w:val="Heading2"/>
+      </w:pPr>
+      <w:proofErr w:type="spellStart"/>
+      <w:r>
+        <w:t>appointment_appointment</w:t>
+      </w:r>
+      <w:proofErr w:type="spellEnd"/>
+    </w:p>
+    <w:p>
+      <w:pPr>
+        <w:rPr>
+          <w:rFonts w:hint="eastAsia"/>
+        </w:rPr>
+      </w:pPr>
+      <w:r>
+        <w:rPr>
+          <w:u w:val="single"/>
+        </w:rPr>
+        <w:t>id</w:t>
+      </w:r>
+      <w:r>
+        <w:t xml:space="preserve"> -&gt; </w:t>
+      </w:r>
+      <w:proofErr w:type="spellStart"/>
+      <w:r>
+        <w:t>appoint_time_date</w:t>
+      </w:r>
+      <w:proofErr w:type="spellEnd"/>
+      <w:r>
+        <w:t xml:space="preserve">, </w:t>
+      </w:r>
+      <w:proofErr w:type="spellStart"/>
+      <w:r>
+        <w:t>appoint_time_hour</w:t>
+      </w:r>
+      <w:proofErr w:type="spellEnd"/>
+      <w:r>
+        <w:t xml:space="preserve">, </w:t>
+      </w:r>
+      <w:proofErr w:type="spellStart"/>
+      <w:r>
+        <w:t>create_time</w:t>
+      </w:r>
+      <w:proofErr w:type="spellEnd"/>
+      <w:r>
+        <w:t xml:space="preserve">, </w:t>
+      </w:r>
+      <w:proofErr w:type="spellStart"/>
+      <w:r>
+        <w:t>appointee_id</w:t>
+      </w:r>
+      <w:proofErr w:type="spellEnd"/>
+      <w:r>
+        <w:t xml:space="preserve">, </w:t>
+      </w:r>
+      <w:proofErr w:type="spellStart"/>
+      <w:r>
+        <w:t>appointer_id</w:t>
+      </w:r>
+      <w:proofErr w:type="spellEnd"/>
+    </w:p>
+    <w:p>
+      <w:pPr>
+        <w:pStyle w:val="Heading1"/>
+      </w:pPr>
+      <w:r>
+        <w:rPr>
+          <w:rFonts w:hint="eastAsia"/>
+        </w:rPr>
+        <w:t>Metadata</w:t>
+      </w:r>
+    </w:p>
+    <w:p>
+      <w:pPr>
+        <w:pStyle w:val="Heading2"/>
+      </w:pPr>
+      <w:proofErr w:type="spellStart"/>
+      <w:r>
+        <w:t>appointment_appointment</w:t>
+      </w:r>
+      <w:proofErr w:type="spellEnd"/>
+    </w:p>
+    <w:p>
+      <w:pPr>
+        <w:pStyle w:val="ListParagraph"/>
+        <w:numPr>
+          <w:ilvl w:val="0"/>
+          <w:numId w:val="11"/>
+        </w:numPr>
+        <w:ind w:firstLineChars="0"/>
+      </w:pPr>
+      <w:r>
+        <w:t xml:space="preserve">Order the data descending according to </w:t>
+      </w:r>
+      <w:proofErr w:type="spellStart"/>
+      <w:r>
+        <w:t>appoint_time_date</w:t>
+      </w:r>
+      <w:proofErr w:type="spellEnd"/>
+      <w:r>
+        <w:t>, then</w:t>
+      </w:r>
+      <w:r>
+        <w:t xml:space="preserve"> order the data increasing according to </w:t>
+      </w:r>
+      <w:proofErr w:type="spellStart"/>
+      <w:r>
+        <w:t>appoint_time_hour</w:t>
+      </w:r>
+      <w:proofErr w:type="spellEnd"/>
+      <w:r>
+        <w:t>.</w:t>
+      </w:r>
+    </w:p>
+    <w:p>
+      <w:pPr>
+        <w:pStyle w:val="Heading2"/>
+      </w:pPr>
+      <w:proofErr w:type="spellStart"/>
+      <w:r>
+        <w:t>operation_rechargelog</w:t>
+      </w:r>
+      <w:proofErr w:type="spellEnd"/>
+    </w:p>
+    <w:p>
+      <w:pPr>
+        <w:pStyle w:val="ListParagraph"/>
+        <w:numPr>
+          <w:ilvl w:val="0"/>
+          <w:numId w:val="11"/>
+        </w:numPr>
+        <w:ind w:firstLineChars="0"/>
+      </w:pPr>
+      <w:r>
+        <w:t xml:space="preserve">Order the data descending according to </w:t>
+      </w:r>
+      <w:proofErr w:type="spellStart"/>
+      <w:r>
+        <w:t>recharge_time</w:t>
+      </w:r>
+      <w:bookmarkStart w:id="11" w:name="_GoBack"/>
+      <w:bookmarkEnd w:id="11"/>
+      <w:proofErr w:type="spellEnd"/>
+    </w:p>
+    <w:p/>
     <w:sectPr>
       <w:pgSz w:w="12240" w:h="15840"/>
       <w:pgMar w:top="1440" w:right="1800" w:bottom="1440" w:left="1800" w:header="720" w:footer="720" w:gutter="0"/>
@@ -598,6 +1639,119 @@
 <file path=word/numbering.xml><?xml version="1.0" encoding="utf-8"?>
 <w:numbering xmlns:wpc="http://schemas.microsoft.com/office/word/2010/wordprocessingCanvas" xmlns:cx="http://schemas.microsoft.com/office/drawing/2014/chartex" xmlns:cx1="http://schemas.microsoft.com/office/drawing/2015/9/8/chartex" xmlns:cx2="http://schemas.microsoft.com/office/drawing/2015/10/21/chartex" xmlns:cx3="http://schemas.microsoft.com/office/drawing/2016/5/9/chartex" xmlns:cx4="http://schemas.microsoft.com/office/drawing/2016/5/10/chartex" xmlns:cx5="http://schemas.microsoft.com/office/drawing/2016/5/11/chartex" xmlns:cx6="http://schemas.microsoft.com/office/drawing/2016/5/12/chartex" xmlns:cx7="http://schemas.microsoft.com/office/drawing/2016/5/13/chartex" xmlns:cx8="http://schemas.microsoft.com/office/drawing/2016/5/14/chartex" xmlns:mc="http://schemas.openxmlformats.org/markup-compatibility/2006" xmlns:aink="http://schemas.microsoft.com/office/drawing/2016/ink" xmlns:am3d="http://schemas.microsoft.com/office/drawing/2017/model3d" xmlns:o="urn:schemas-microsoft-com:office:office" xmlns:r="http://schemas.openxmlformats.org/officeDocument/2006/relationships" xmlns:m="http://schemas.openxmlformats.org/officeDocument/2006/math" xmlns:v="urn:schemas-microsoft-com:vml" xmlns:wp14="http://schemas.microsoft.com/office/word/2010/wordprocessingDrawing" xmlns:wp="http://schemas.openxmlformats.org/drawingml/2006/wordprocessingDrawing" xmlns:w10="urn:schemas-microsoft-com:office:word" xmlns:w="http://schemas.openxmlformats.org/wordprocessingml/2006/main" xmlns:w14="http://schemas.microsoft.com/office/word/2010/wordml" xmlns:w15="http://schemas.microsoft.com/office/word/2012/wordml" xmlns:w16cid="http://schemas.microsoft.com/office/word/2016/wordml/cid" xmlns:w16se="http://schemas.microsoft.com/office/word/2015/wordml/symex" xmlns:wpg="http://schemas.microsoft.com/office/word/2010/wordprocessingGroup" xmlns:wpi="http://schemas.microsoft.com/office/word/2010/wordprocessingInk" xmlns:wne="http://schemas.microsoft.com/office/word/2006/wordml" xmlns:wps="http://schemas.microsoft.com/office/word/2010/wordprocessingShape" mc:Ignorable="w14 w15 w16se w16cid wp14">
   <w:abstractNum w:abstractNumId="0" w15:restartNumberingAfterBreak="0">
+    <w:nsid w:val="0E5E61DF"/>
+    <w:multiLevelType w:val="hybridMultilevel"/>
+    <w:tmpl w:val="E8F0CEF6"/>
+    <w:lvl w:ilvl="0" w:tplc="04090001">
+      <w:start w:val="1"/>
+      <w:numFmt w:val="bullet"/>
+      <w:lvlText w:val=""/>
+      <w:lvlJc w:val="left"/>
+      <w:pPr>
+        <w:ind w:left="720" w:hanging="360"/>
+      </w:pPr>
+      <w:rPr>
+        <w:rFonts w:ascii="Symbol" w:hAnsi="Symbol" w:hint="default"/>
+      </w:rPr>
+    </w:lvl>
+    <w:lvl w:ilvl="1" w:tplc="04090003" w:tentative="1">
+      <w:start w:val="1"/>
+      <w:numFmt w:val="bullet"/>
+      <w:lvlText w:val="o"/>
+      <w:lvlJc w:val="left"/>
+      <w:pPr>
+        <w:ind w:left="1440" w:hanging="360"/>
+      </w:pPr>
+      <w:rPr>
+        <w:rFonts w:ascii="Courier New" w:hAnsi="Courier New" w:cs="Courier New" w:hint="default"/>
+      </w:rPr>
+    </w:lvl>
+    <w:lvl w:ilvl="2" w:tplc="04090005" w:tentative="1">
+      <w:start w:val="1"/>
+      <w:numFmt w:val="bullet"/>
+      <w:lvlText w:val=""/>
+      <w:lvlJc w:val="left"/>
+      <w:pPr>
+        <w:ind w:left="2160" w:hanging="360"/>
+      </w:pPr>
+      <w:rPr>
+        <w:rFonts w:ascii="Wingdings" w:hAnsi="Wingdings" w:hint="default"/>
+      </w:rPr>
+    </w:lvl>
+    <w:lvl w:ilvl="3" w:tplc="04090001" w:tentative="1">
+      <w:start w:val="1"/>
+      <w:numFmt w:val="bullet"/>
+      <w:lvlText w:val=""/>
+      <w:lvlJc w:val="left"/>
+      <w:pPr>
+        <w:ind w:left="2880" w:hanging="360"/>
+      </w:pPr>
+      <w:rPr>
+        <w:rFonts w:ascii="Symbol" w:hAnsi="Symbol" w:hint="default"/>
+      </w:rPr>
+    </w:lvl>
+    <w:lvl w:ilvl="4" w:tplc="04090003" w:tentative="1">
+      <w:start w:val="1"/>
+      <w:numFmt w:val="bullet"/>
+      <w:lvlText w:val="o"/>
+      <w:lvlJc w:val="left"/>
+      <w:pPr>
+        <w:ind w:left="3600" w:hanging="360"/>
+      </w:pPr>
+      <w:rPr>
+        <w:rFonts w:ascii="Courier New" w:hAnsi="Courier New" w:cs="Courier New" w:hint="default"/>
+      </w:rPr>
+    </w:lvl>
+    <w:lvl w:ilvl="5" w:tplc="04090005" w:tentative="1">
+      <w:start w:val="1"/>
+      <w:numFmt w:val="bullet"/>
+      <w:lvlText w:val=""/>
+      <w:lvlJc w:val="left"/>
+      <w:pPr>
+        <w:ind w:left="4320" w:hanging="360"/>
+      </w:pPr>
+      <w:rPr>
+        <w:rFonts w:ascii="Wingdings" w:hAnsi="Wingdings" w:hint="default"/>
+      </w:rPr>
+    </w:lvl>
+    <w:lvl w:ilvl="6" w:tplc="04090001" w:tentative="1">
+      <w:start w:val="1"/>
+      <w:numFmt w:val="bullet"/>
+      <w:lvlText w:val=""/>
+      <w:lvlJc w:val="left"/>
+      <w:pPr>
+        <w:ind w:left="5040" w:hanging="360"/>
+      </w:pPr>
+      <w:rPr>
+        <w:rFonts w:ascii="Symbol" w:hAnsi="Symbol" w:hint="default"/>
+      </w:rPr>
+    </w:lvl>
+    <w:lvl w:ilvl="7" w:tplc="04090003" w:tentative="1">
+      <w:start w:val="1"/>
+      <w:numFmt w:val="bullet"/>
+      <w:lvlText w:val="o"/>
+      <w:lvlJc w:val="left"/>
+      <w:pPr>
+        <w:ind w:left="5760" w:hanging="360"/>
+      </w:pPr>
+      <w:rPr>
+        <w:rFonts w:ascii="Courier New" w:hAnsi="Courier New" w:cs="Courier New" w:hint="default"/>
+      </w:rPr>
+    </w:lvl>
+    <w:lvl w:ilvl="8" w:tplc="04090005" w:tentative="1">
+      <w:start w:val="1"/>
+      <w:numFmt w:val="bullet"/>
+      <w:lvlText w:val=""/>
+      <w:lvlJc w:val="left"/>
+      <w:pPr>
+        <w:ind w:left="6480" w:hanging="360"/>
+      </w:pPr>
+      <w:rPr>
+        <w:rFonts w:ascii="Wingdings" w:hAnsi="Wingdings" w:hint="default"/>
+      </w:rPr>
+    </w:lvl>
+  </w:abstractNum>
+  <w:abstractNum w:abstractNumId="1" w15:restartNumberingAfterBreak="0">
     <w:nsid w:val="30975995"/>
     <w:multiLevelType w:val="hybridMultilevel"/>
     <w:tmpl w:val="C802A6EE"/>
@@ -683,7 +1837,7 @@
       </w:pPr>
     </w:lvl>
   </w:abstractNum>
-  <w:abstractNum w:abstractNumId="1" w15:restartNumberingAfterBreak="0">
+  <w:abstractNum w:abstractNumId="2" w15:restartNumberingAfterBreak="0">
     <w:nsid w:val="441B7896"/>
     <w:multiLevelType w:val="hybridMultilevel"/>
     <w:tmpl w:val="C8A4F402"/>
@@ -769,7 +1923,7 @@
       </w:pPr>
     </w:lvl>
   </w:abstractNum>
-  <w:abstractNum w:abstractNumId="2" w15:restartNumberingAfterBreak="0">
+  <w:abstractNum w:abstractNumId="3" w15:restartNumberingAfterBreak="0">
     <w:nsid w:val="46736961"/>
     <w:multiLevelType w:val="hybridMultilevel"/>
     <w:tmpl w:val="B12EBD76"/>
@@ -855,7 +2009,120 @@
       </w:pPr>
     </w:lvl>
   </w:abstractNum>
-  <w:abstractNum w:abstractNumId="3" w15:restartNumberingAfterBreak="0">
+  <w:abstractNum w:abstractNumId="4" w15:restartNumberingAfterBreak="0">
+    <w:nsid w:val="505D3368"/>
+    <w:multiLevelType w:val="hybridMultilevel"/>
+    <w:tmpl w:val="5D3E852C"/>
+    <w:lvl w:ilvl="0" w:tplc="04090001">
+      <w:start w:val="1"/>
+      <w:numFmt w:val="bullet"/>
+      <w:lvlText w:val=""/>
+      <w:lvlJc w:val="left"/>
+      <w:pPr>
+        <w:ind w:left="720" w:hanging="360"/>
+      </w:pPr>
+      <w:rPr>
+        <w:rFonts w:ascii="Symbol" w:hAnsi="Symbol" w:hint="default"/>
+      </w:rPr>
+    </w:lvl>
+    <w:lvl w:ilvl="1" w:tplc="04090003" w:tentative="1">
+      <w:start w:val="1"/>
+      <w:numFmt w:val="bullet"/>
+      <w:lvlText w:val="o"/>
+      <w:lvlJc w:val="left"/>
+      <w:pPr>
+        <w:ind w:left="1440" w:hanging="360"/>
+      </w:pPr>
+      <w:rPr>
+        <w:rFonts w:ascii="Courier New" w:hAnsi="Courier New" w:cs="Courier New" w:hint="default"/>
+      </w:rPr>
+    </w:lvl>
+    <w:lvl w:ilvl="2" w:tplc="04090005" w:tentative="1">
+      <w:start w:val="1"/>
+      <w:numFmt w:val="bullet"/>
+      <w:lvlText w:val=""/>
+      <w:lvlJc w:val="left"/>
+      <w:pPr>
+        <w:ind w:left="2160" w:hanging="360"/>
+      </w:pPr>
+      <w:rPr>
+        <w:rFonts w:ascii="Wingdings" w:hAnsi="Wingdings" w:hint="default"/>
+      </w:rPr>
+    </w:lvl>
+    <w:lvl w:ilvl="3" w:tplc="04090001" w:tentative="1">
+      <w:start w:val="1"/>
+      <w:numFmt w:val="bullet"/>
+      <w:lvlText w:val=""/>
+      <w:lvlJc w:val="left"/>
+      <w:pPr>
+        <w:ind w:left="2880" w:hanging="360"/>
+      </w:pPr>
+      <w:rPr>
+        <w:rFonts w:ascii="Symbol" w:hAnsi="Symbol" w:hint="default"/>
+      </w:rPr>
+    </w:lvl>
+    <w:lvl w:ilvl="4" w:tplc="04090003" w:tentative="1">
+      <w:start w:val="1"/>
+      <w:numFmt w:val="bullet"/>
+      <w:lvlText w:val="o"/>
+      <w:lvlJc w:val="left"/>
+      <w:pPr>
+        <w:ind w:left="3600" w:hanging="360"/>
+      </w:pPr>
+      <w:rPr>
+        <w:rFonts w:ascii="Courier New" w:hAnsi="Courier New" w:cs="Courier New" w:hint="default"/>
+      </w:rPr>
+    </w:lvl>
+    <w:lvl w:ilvl="5" w:tplc="04090005" w:tentative="1">
+      <w:start w:val="1"/>
+      <w:numFmt w:val="bullet"/>
+      <w:lvlText w:val=""/>
+      <w:lvlJc w:val="left"/>
+      <w:pPr>
+        <w:ind w:left="4320" w:hanging="360"/>
+      </w:pPr>
+      <w:rPr>
+        <w:rFonts w:ascii="Wingdings" w:hAnsi="Wingdings" w:hint="default"/>
+      </w:rPr>
+    </w:lvl>
+    <w:lvl w:ilvl="6" w:tplc="04090001" w:tentative="1">
+      <w:start w:val="1"/>
+      <w:numFmt w:val="bullet"/>
+      <w:lvlText w:val=""/>
+      <w:lvlJc w:val="left"/>
+      <w:pPr>
+        <w:ind w:left="5040" w:hanging="360"/>
+      </w:pPr>
+      <w:rPr>
+        <w:rFonts w:ascii="Symbol" w:hAnsi="Symbol" w:hint="default"/>
+      </w:rPr>
+    </w:lvl>
+    <w:lvl w:ilvl="7" w:tplc="04090003" w:tentative="1">
+      <w:start w:val="1"/>
+      <w:numFmt w:val="bullet"/>
+      <w:lvlText w:val="o"/>
+      <w:lvlJc w:val="left"/>
+      <w:pPr>
+        <w:ind w:left="5760" w:hanging="360"/>
+      </w:pPr>
+      <w:rPr>
+        <w:rFonts w:ascii="Courier New" w:hAnsi="Courier New" w:cs="Courier New" w:hint="default"/>
+      </w:rPr>
+    </w:lvl>
+    <w:lvl w:ilvl="8" w:tplc="04090005" w:tentative="1">
+      <w:start w:val="1"/>
+      <w:numFmt w:val="bullet"/>
+      <w:lvlText w:val=""/>
+      <w:lvlJc w:val="left"/>
+      <w:pPr>
+        <w:ind w:left="6480" w:hanging="360"/>
+      </w:pPr>
+      <w:rPr>
+        <w:rFonts w:ascii="Wingdings" w:hAnsi="Wingdings" w:hint="default"/>
+      </w:rPr>
+    </w:lvl>
+  </w:abstractNum>
+  <w:abstractNum w:abstractNumId="5" w15:restartNumberingAfterBreak="0">
     <w:nsid w:val="5B812500"/>
     <w:multiLevelType w:val="multilevel"/>
     <w:tmpl w:val="0409001D"/>
@@ -941,7 +2208,7 @@
       </w:pPr>
     </w:lvl>
   </w:abstractNum>
-  <w:abstractNum w:abstractNumId="4" w15:restartNumberingAfterBreak="0">
+  <w:abstractNum w:abstractNumId="6" w15:restartNumberingAfterBreak="0">
     <w:nsid w:val="5DFD0721"/>
     <w:multiLevelType w:val="hybridMultilevel"/>
     <w:tmpl w:val="5254F87E"/>
@@ -1054,7 +2321,233 @@
       </w:rPr>
     </w:lvl>
   </w:abstractNum>
-  <w:abstractNum w:abstractNumId="5" w15:restartNumberingAfterBreak="0">
+  <w:abstractNum w:abstractNumId="7" w15:restartNumberingAfterBreak="0">
+    <w:nsid w:val="6BF6195A"/>
+    <w:multiLevelType w:val="hybridMultilevel"/>
+    <w:tmpl w:val="94B0C034"/>
+    <w:lvl w:ilvl="0" w:tplc="04090001">
+      <w:start w:val="1"/>
+      <w:numFmt w:val="bullet"/>
+      <w:lvlText w:val=""/>
+      <w:lvlJc w:val="left"/>
+      <w:pPr>
+        <w:ind w:left="720" w:hanging="360"/>
+      </w:pPr>
+      <w:rPr>
+        <w:rFonts w:ascii="Symbol" w:hAnsi="Symbol" w:hint="default"/>
+      </w:rPr>
+    </w:lvl>
+    <w:lvl w:ilvl="1" w:tplc="04090003" w:tentative="1">
+      <w:start w:val="1"/>
+      <w:numFmt w:val="bullet"/>
+      <w:lvlText w:val="o"/>
+      <w:lvlJc w:val="left"/>
+      <w:pPr>
+        <w:ind w:left="1440" w:hanging="360"/>
+      </w:pPr>
+      <w:rPr>
+        <w:rFonts w:ascii="Courier New" w:hAnsi="Courier New" w:cs="Courier New" w:hint="default"/>
+      </w:rPr>
+    </w:lvl>
+    <w:lvl w:ilvl="2" w:tplc="04090005" w:tentative="1">
+      <w:start w:val="1"/>
+      <w:numFmt w:val="bullet"/>
+      <w:lvlText w:val=""/>
+      <w:lvlJc w:val="left"/>
+      <w:pPr>
+        <w:ind w:left="2160" w:hanging="360"/>
+      </w:pPr>
+      <w:rPr>
+        <w:rFonts w:ascii="Wingdings" w:hAnsi="Wingdings" w:hint="default"/>
+      </w:rPr>
+    </w:lvl>
+    <w:lvl w:ilvl="3" w:tplc="04090001" w:tentative="1">
+      <w:start w:val="1"/>
+      <w:numFmt w:val="bullet"/>
+      <w:lvlText w:val=""/>
+      <w:lvlJc w:val="left"/>
+      <w:pPr>
+        <w:ind w:left="2880" w:hanging="360"/>
+      </w:pPr>
+      <w:rPr>
+        <w:rFonts w:ascii="Symbol" w:hAnsi="Symbol" w:hint="default"/>
+      </w:rPr>
+    </w:lvl>
+    <w:lvl w:ilvl="4" w:tplc="04090003" w:tentative="1">
+      <w:start w:val="1"/>
+      <w:numFmt w:val="bullet"/>
+      <w:lvlText w:val="o"/>
+      <w:lvlJc w:val="left"/>
+      <w:pPr>
+        <w:ind w:left="3600" w:hanging="360"/>
+      </w:pPr>
+      <w:rPr>
+        <w:rFonts w:ascii="Courier New" w:hAnsi="Courier New" w:cs="Courier New" w:hint="default"/>
+      </w:rPr>
+    </w:lvl>
+    <w:lvl w:ilvl="5" w:tplc="04090005" w:tentative="1">
+      <w:start w:val="1"/>
+      <w:numFmt w:val="bullet"/>
+      <w:lvlText w:val=""/>
+      <w:lvlJc w:val="left"/>
+      <w:pPr>
+        <w:ind w:left="4320" w:hanging="360"/>
+      </w:pPr>
+      <w:rPr>
+        <w:rFonts w:ascii="Wingdings" w:hAnsi="Wingdings" w:hint="default"/>
+      </w:rPr>
+    </w:lvl>
+    <w:lvl w:ilvl="6" w:tplc="04090001" w:tentative="1">
+      <w:start w:val="1"/>
+      <w:numFmt w:val="bullet"/>
+      <w:lvlText w:val=""/>
+      <w:lvlJc w:val="left"/>
+      <w:pPr>
+        <w:ind w:left="5040" w:hanging="360"/>
+      </w:pPr>
+      <w:rPr>
+        <w:rFonts w:ascii="Symbol" w:hAnsi="Symbol" w:hint="default"/>
+      </w:rPr>
+    </w:lvl>
+    <w:lvl w:ilvl="7" w:tplc="04090003" w:tentative="1">
+      <w:start w:val="1"/>
+      <w:numFmt w:val="bullet"/>
+      <w:lvlText w:val="o"/>
+      <w:lvlJc w:val="left"/>
+      <w:pPr>
+        <w:ind w:left="5760" w:hanging="360"/>
+      </w:pPr>
+      <w:rPr>
+        <w:rFonts w:ascii="Courier New" w:hAnsi="Courier New" w:cs="Courier New" w:hint="default"/>
+      </w:rPr>
+    </w:lvl>
+    <w:lvl w:ilvl="8" w:tplc="04090005" w:tentative="1">
+      <w:start w:val="1"/>
+      <w:numFmt w:val="bullet"/>
+      <w:lvlText w:val=""/>
+      <w:lvlJc w:val="left"/>
+      <w:pPr>
+        <w:ind w:left="6480" w:hanging="360"/>
+      </w:pPr>
+      <w:rPr>
+        <w:rFonts w:ascii="Wingdings" w:hAnsi="Wingdings" w:hint="default"/>
+      </w:rPr>
+    </w:lvl>
+  </w:abstractNum>
+  <w:abstractNum w:abstractNumId="8" w15:restartNumberingAfterBreak="0">
+    <w:nsid w:val="70E8434B"/>
+    <w:multiLevelType w:val="hybridMultilevel"/>
+    <w:tmpl w:val="971698C4"/>
+    <w:lvl w:ilvl="0" w:tplc="04090001">
+      <w:start w:val="1"/>
+      <w:numFmt w:val="bullet"/>
+      <w:lvlText w:val=""/>
+      <w:lvlJc w:val="left"/>
+      <w:pPr>
+        <w:ind w:left="720" w:hanging="360"/>
+      </w:pPr>
+      <w:rPr>
+        <w:rFonts w:ascii="Symbol" w:hAnsi="Symbol" w:hint="default"/>
+      </w:rPr>
+    </w:lvl>
+    <w:lvl w:ilvl="1" w:tplc="04090003" w:tentative="1">
+      <w:start w:val="1"/>
+      <w:numFmt w:val="bullet"/>
+      <w:lvlText w:val="o"/>
+      <w:lvlJc w:val="left"/>
+      <w:pPr>
+        <w:ind w:left="1440" w:hanging="360"/>
+      </w:pPr>
+      <w:rPr>
+        <w:rFonts w:ascii="Courier New" w:hAnsi="Courier New" w:cs="Courier New" w:hint="default"/>
+      </w:rPr>
+    </w:lvl>
+    <w:lvl w:ilvl="2" w:tplc="04090005" w:tentative="1">
+      <w:start w:val="1"/>
+      <w:numFmt w:val="bullet"/>
+      <w:lvlText w:val=""/>
+      <w:lvlJc w:val="left"/>
+      <w:pPr>
+        <w:ind w:left="2160" w:hanging="360"/>
+      </w:pPr>
+      <w:rPr>
+        <w:rFonts w:ascii="Wingdings" w:hAnsi="Wingdings" w:hint="default"/>
+      </w:rPr>
+    </w:lvl>
+    <w:lvl w:ilvl="3" w:tplc="04090001" w:tentative="1">
+      <w:start w:val="1"/>
+      <w:numFmt w:val="bullet"/>
+      <w:lvlText w:val=""/>
+      <w:lvlJc w:val="left"/>
+      <w:pPr>
+        <w:ind w:left="2880" w:hanging="360"/>
+      </w:pPr>
+      <w:rPr>
+        <w:rFonts w:ascii="Symbol" w:hAnsi="Symbol" w:hint="default"/>
+      </w:rPr>
+    </w:lvl>
+    <w:lvl w:ilvl="4" w:tplc="04090003" w:tentative="1">
+      <w:start w:val="1"/>
+      <w:numFmt w:val="bullet"/>
+      <w:lvlText w:val="o"/>
+      <w:lvlJc w:val="left"/>
+      <w:pPr>
+        <w:ind w:left="3600" w:hanging="360"/>
+      </w:pPr>
+      <w:rPr>
+        <w:rFonts w:ascii="Courier New" w:hAnsi="Courier New" w:cs="Courier New" w:hint="default"/>
+      </w:rPr>
+    </w:lvl>
+    <w:lvl w:ilvl="5" w:tplc="04090005" w:tentative="1">
+      <w:start w:val="1"/>
+      <w:numFmt w:val="bullet"/>
+      <w:lvlText w:val=""/>
+      <w:lvlJc w:val="left"/>
+      <w:pPr>
+        <w:ind w:left="4320" w:hanging="360"/>
+      </w:pPr>
+      <w:rPr>
+        <w:rFonts w:ascii="Wingdings" w:hAnsi="Wingdings" w:hint="default"/>
+      </w:rPr>
+    </w:lvl>
+    <w:lvl w:ilvl="6" w:tplc="04090001" w:tentative="1">
+      <w:start w:val="1"/>
+      <w:numFmt w:val="bullet"/>
+      <w:lvlText w:val=""/>
+      <w:lvlJc w:val="left"/>
+      <w:pPr>
+        <w:ind w:left="5040" w:hanging="360"/>
+      </w:pPr>
+      <w:rPr>
+        <w:rFonts w:ascii="Symbol" w:hAnsi="Symbol" w:hint="default"/>
+      </w:rPr>
+    </w:lvl>
+    <w:lvl w:ilvl="7" w:tplc="04090003" w:tentative="1">
+      <w:start w:val="1"/>
+      <w:numFmt w:val="bullet"/>
+      <w:lvlText w:val="o"/>
+      <w:lvlJc w:val="left"/>
+      <w:pPr>
+        <w:ind w:left="5760" w:hanging="360"/>
+      </w:pPr>
+      <w:rPr>
+        <w:rFonts w:ascii="Courier New" w:hAnsi="Courier New" w:cs="Courier New" w:hint="default"/>
+      </w:rPr>
+    </w:lvl>
+    <w:lvl w:ilvl="8" w:tplc="04090005" w:tentative="1">
+      <w:start w:val="1"/>
+      <w:numFmt w:val="bullet"/>
+      <w:lvlText w:val=""/>
+      <w:lvlJc w:val="left"/>
+      <w:pPr>
+        <w:ind w:left="6480" w:hanging="360"/>
+      </w:pPr>
+      <w:rPr>
+        <w:rFonts w:ascii="Wingdings" w:hAnsi="Wingdings" w:hint="default"/>
+      </w:rPr>
+    </w:lvl>
+  </w:abstractNum>
+  <w:abstractNum w:abstractNumId="9" w15:restartNumberingAfterBreak="0">
     <w:nsid w:val="763D4961"/>
     <w:multiLevelType w:val="hybridMultilevel"/>
     <w:tmpl w:val="B434AED6"/>
@@ -1168,7 +2661,7 @@
     </w:lvl>
   </w:abstractNum>
   <w:num w:numId="1">
-    <w:abstractNumId w:val="2"/>
+    <w:abstractNumId w:val="3"/>
     <w:lvlOverride w:ilvl="0">
       <w:startOverride w:val="1"/>
     </w:lvlOverride>
@@ -1198,21 +2691,33 @@
     </w:lvlOverride>
   </w:num>
   <w:num w:numId="2">
+    <w:abstractNumId w:val="3"/>
+  </w:num>
+  <w:num w:numId="3">
+    <w:abstractNumId w:val="1"/>
+  </w:num>
+  <w:num w:numId="4">
+    <w:abstractNumId w:val="5"/>
+  </w:num>
+  <w:num w:numId="5">
+    <w:abstractNumId w:val="9"/>
+  </w:num>
+  <w:num w:numId="6">
     <w:abstractNumId w:val="2"/>
   </w:num>
-  <w:num w:numId="3">
+  <w:num w:numId="7">
+    <w:abstractNumId w:val="6"/>
+  </w:num>
+  <w:num w:numId="8">
+    <w:abstractNumId w:val="8"/>
+  </w:num>
+  <w:num w:numId="9">
     <w:abstractNumId w:val="0"/>
   </w:num>
-  <w:num w:numId="4">
-    <w:abstractNumId w:val="3"/>
+  <w:num w:numId="10">
+    <w:abstractNumId w:val="7"/>
   </w:num>
-  <w:num w:numId="5">
-    <w:abstractNumId w:val="5"/>
-  </w:num>
-  <w:num w:numId="6">
-    <w:abstractNumId w:val="1"/>
-  </w:num>
-  <w:num w:numId="7">
+  <w:num w:numId="11">
     <w:abstractNumId w:val="4"/>
   </w:num>
 </w:numbering>
@@ -1612,17 +3117,81 @@
     <w:lsdException w:name="Hashtag" w:semiHidden="1" w:unhideWhenUsed="1"/>
     <w:lsdException w:name="Unresolved Mention" w:semiHidden="1" w:unhideWhenUsed="1"/>
   </w:latentStyles>
-  <w:style w:type="paragraph" w:default="1" w:styleId="a">
+  <w:style w:type="paragraph" w:default="1" w:styleId="Normal">
     <w:name w:val="Normal"/>
     <w:qFormat/>
   </w:style>
-  <w:style w:type="character" w:default="1" w:styleId="a0">
+  <w:style w:type="paragraph" w:styleId="Heading1">
+    <w:name w:val="heading 1"/>
+    <w:basedOn w:val="Normal"/>
+    <w:next w:val="Normal"/>
+    <w:link w:val="Heading1Char"/>
+    <w:uiPriority w:val="9"/>
+    <w:qFormat/>
+    <w:rsid w:val="00E777E8"/>
+    <w:pPr>
+      <w:keepNext/>
+      <w:keepLines/>
+      <w:spacing w:before="240" w:after="0"/>
+      <w:outlineLvl w:val="0"/>
+    </w:pPr>
+    <w:rPr>
+      <w:rFonts w:asciiTheme="majorHAnsi" w:eastAsiaTheme="majorEastAsia" w:hAnsiTheme="majorHAnsi" w:cstheme="majorBidi"/>
+      <w:color w:val="2E74B5" w:themeColor="accent1" w:themeShade="BF"/>
+      <w:sz w:val="32"/>
+      <w:szCs w:val="32"/>
+    </w:rPr>
+  </w:style>
+  <w:style w:type="paragraph" w:styleId="Heading2">
+    <w:name w:val="heading 2"/>
+    <w:basedOn w:val="Normal"/>
+    <w:next w:val="Normal"/>
+    <w:link w:val="Heading2Char"/>
+    <w:uiPriority w:val="9"/>
+    <w:unhideWhenUsed/>
+    <w:qFormat/>
+    <w:rsid w:val="00E777E8"/>
+    <w:pPr>
+      <w:keepNext/>
+      <w:keepLines/>
+      <w:spacing w:before="40" w:after="0"/>
+      <w:outlineLvl w:val="1"/>
+    </w:pPr>
+    <w:rPr>
+      <w:rFonts w:asciiTheme="majorHAnsi" w:eastAsiaTheme="majorEastAsia" w:hAnsiTheme="majorHAnsi" w:cstheme="majorBidi"/>
+      <w:color w:val="2E74B5" w:themeColor="accent1" w:themeShade="BF"/>
+      <w:sz w:val="26"/>
+      <w:szCs w:val="26"/>
+    </w:rPr>
+  </w:style>
+  <w:style w:type="paragraph" w:styleId="Heading3">
+    <w:name w:val="heading 3"/>
+    <w:basedOn w:val="Normal"/>
+    <w:next w:val="Normal"/>
+    <w:link w:val="Heading3Char"/>
+    <w:uiPriority w:val="9"/>
+    <w:unhideWhenUsed/>
+    <w:qFormat/>
+    <w:rsid w:val="008A2675"/>
+    <w:pPr>
+      <w:keepNext/>
+      <w:keepLines/>
+      <w:spacing w:before="40" w:after="0"/>
+      <w:outlineLvl w:val="2"/>
+    </w:pPr>
+    <w:rPr>
+      <w:rFonts w:asciiTheme="majorHAnsi" w:eastAsiaTheme="majorEastAsia" w:hAnsiTheme="majorHAnsi" w:cstheme="majorBidi"/>
+      <w:color w:val="1F4D78" w:themeColor="accent1" w:themeShade="7F"/>
+      <w:sz w:val="24"/>
+      <w:szCs w:val="24"/>
+    </w:rPr>
+  </w:style>
+  <w:style w:type="character" w:default="1" w:styleId="DefaultParagraphFont">
     <w:name w:val="Default Paragraph Font"/>
     <w:uiPriority w:val="1"/>
-    <w:semiHidden/>
     <w:unhideWhenUsed/>
   </w:style>
-  <w:style w:type="table" w:default="1" w:styleId="a1">
+  <w:style w:type="table" w:default="1" w:styleId="TableNormal">
     <w:name w:val="Normal Table"/>
     <w:uiPriority w:val="99"/>
     <w:semiHidden/>
@@ -1637,15 +3206,15 @@
       </w:tblCellMar>
     </w:tblPr>
   </w:style>
-  <w:style w:type="numbering" w:default="1" w:styleId="a2">
+  <w:style w:type="numbering" w:default="1" w:styleId="NoList">
     <w:name w:val="No List"/>
     <w:uiPriority w:val="99"/>
     <w:semiHidden/>
     <w:unhideWhenUsed/>
   </w:style>
-  <w:style w:type="paragraph" w:styleId="a3">
+  <w:style w:type="paragraph" w:styleId="ListParagraph">
     <w:name w:val="List Paragraph"/>
-    <w:basedOn w:val="a"/>
+    <w:basedOn w:val="Normal"/>
     <w:uiPriority w:val="34"/>
     <w:qFormat/>
     <w:rsid w:val="00132359"/>
@@ -1653,6 +3222,108 @@
       <w:spacing w:after="200" w:line="276" w:lineRule="auto"/>
       <w:ind w:firstLineChars="200" w:firstLine="420"/>
     </w:pPr>
+  </w:style>
+  <w:style w:type="character" w:customStyle="1" w:styleId="Heading1Char">
+    <w:name w:val="Heading 1 Char"/>
+    <w:basedOn w:val="DefaultParagraphFont"/>
+    <w:link w:val="Heading1"/>
+    <w:uiPriority w:val="9"/>
+    <w:rsid w:val="00E777E8"/>
+    <w:rPr>
+      <w:rFonts w:asciiTheme="majorHAnsi" w:eastAsiaTheme="majorEastAsia" w:hAnsiTheme="majorHAnsi" w:cstheme="majorBidi"/>
+      <w:color w:val="2E74B5" w:themeColor="accent1" w:themeShade="BF"/>
+      <w:sz w:val="32"/>
+      <w:szCs w:val="32"/>
+    </w:rPr>
+  </w:style>
+  <w:style w:type="character" w:customStyle="1" w:styleId="Heading2Char">
+    <w:name w:val="Heading 2 Char"/>
+    <w:basedOn w:val="DefaultParagraphFont"/>
+    <w:link w:val="Heading2"/>
+    <w:uiPriority w:val="9"/>
+    <w:rsid w:val="00E777E8"/>
+    <w:rPr>
+      <w:rFonts w:asciiTheme="majorHAnsi" w:eastAsiaTheme="majorEastAsia" w:hAnsiTheme="majorHAnsi" w:cstheme="majorBidi"/>
+      <w:color w:val="2E74B5" w:themeColor="accent1" w:themeShade="BF"/>
+      <w:sz w:val="26"/>
+      <w:szCs w:val="26"/>
+    </w:rPr>
+  </w:style>
+  <w:style w:type="paragraph" w:styleId="Title">
+    <w:name w:val="Title"/>
+    <w:basedOn w:val="Normal"/>
+    <w:next w:val="Normal"/>
+    <w:link w:val="TitleChar"/>
+    <w:uiPriority w:val="10"/>
+    <w:qFormat/>
+    <w:rsid w:val="000161FD"/>
+    <w:pPr>
+      <w:spacing w:after="0" w:line="240" w:lineRule="auto"/>
+      <w:contextualSpacing/>
+    </w:pPr>
+    <w:rPr>
+      <w:rFonts w:asciiTheme="majorHAnsi" w:eastAsiaTheme="majorEastAsia" w:hAnsiTheme="majorHAnsi" w:cstheme="majorBidi"/>
+      <w:spacing w:val="-10"/>
+      <w:kern w:val="28"/>
+      <w:sz w:val="56"/>
+      <w:szCs w:val="56"/>
+    </w:rPr>
+  </w:style>
+  <w:style w:type="character" w:customStyle="1" w:styleId="TitleChar">
+    <w:name w:val="Title Char"/>
+    <w:basedOn w:val="DefaultParagraphFont"/>
+    <w:link w:val="Title"/>
+    <w:uiPriority w:val="10"/>
+    <w:rsid w:val="000161FD"/>
+    <w:rPr>
+      <w:rFonts w:asciiTheme="majorHAnsi" w:eastAsiaTheme="majorEastAsia" w:hAnsiTheme="majorHAnsi" w:cstheme="majorBidi"/>
+      <w:spacing w:val="-10"/>
+      <w:kern w:val="28"/>
+      <w:sz w:val="56"/>
+      <w:szCs w:val="56"/>
+    </w:rPr>
+  </w:style>
+  <w:style w:type="character" w:customStyle="1" w:styleId="Heading3Char">
+    <w:name w:val="Heading 3 Char"/>
+    <w:basedOn w:val="DefaultParagraphFont"/>
+    <w:link w:val="Heading3"/>
+    <w:uiPriority w:val="9"/>
+    <w:rsid w:val="008A2675"/>
+    <w:rPr>
+      <w:rFonts w:asciiTheme="majorHAnsi" w:eastAsiaTheme="majorEastAsia" w:hAnsiTheme="majorHAnsi" w:cstheme="majorBidi"/>
+      <w:color w:val="1F4D78" w:themeColor="accent1" w:themeShade="7F"/>
+      <w:sz w:val="24"/>
+      <w:szCs w:val="24"/>
+    </w:rPr>
+  </w:style>
+  <w:style w:type="paragraph" w:styleId="Subtitle">
+    <w:name w:val="Subtitle"/>
+    <w:basedOn w:val="Normal"/>
+    <w:next w:val="Normal"/>
+    <w:link w:val="SubtitleChar"/>
+    <w:uiPriority w:val="11"/>
+    <w:qFormat/>
+    <w:rsid w:val="00C82E7E"/>
+    <w:pPr>
+      <w:numPr>
+        <w:ilvl w:val="1"/>
+      </w:numPr>
+    </w:pPr>
+    <w:rPr>
+      <w:color w:val="5A5A5A" w:themeColor="text1" w:themeTint="A5"/>
+      <w:spacing w:val="15"/>
+    </w:rPr>
+  </w:style>
+  <w:style w:type="character" w:customStyle="1" w:styleId="SubtitleChar">
+    <w:name w:val="Subtitle Char"/>
+    <w:basedOn w:val="DefaultParagraphFont"/>
+    <w:link w:val="Subtitle"/>
+    <w:uiPriority w:val="11"/>
+    <w:rsid w:val="00C82E7E"/>
+    <w:rPr>
+      <w:color w:val="5A5A5A" w:themeColor="text1" w:themeTint="A5"/>
+      <w:spacing w:val="15"/>
+    </w:rPr>
   </w:style>
 </w:styles>
 </file>
@@ -1923,7 +3594,7 @@
 </file>
 
 <file path=customXml/itemProps1.xml><?xml version="1.0" encoding="utf-8"?>
-<ds:datastoreItem xmlns:ds="http://schemas.openxmlformats.org/officeDocument/2006/customXml" ds:itemID="{C4C20C15-8B9D-4F9E-AB68-9CEDB986B943}">
+<ds:datastoreItem xmlns:ds="http://schemas.openxmlformats.org/officeDocument/2006/customXml" ds:itemID="{19E880E8-805E-467C-98B5-F92B9A2FB367}">
   <ds:schemaRefs>
     <ds:schemaRef ds:uri="http://schemas.openxmlformats.org/officeDocument/2006/bibliography"/>
   </ds:schemaRefs>

</xml_diff>